<commit_message>
Testplan for SystemVerilog OOP final project
</commit_message>
<xml_diff>
--- a/ucsc/SystemVerilog_OOP_testbench_18966/lab-project-10gEthernetMAC/doc/John_Hubbard_10GBs_test_plan_SystemVerilog_OOP_20Aug2015.docx
+++ b/ucsc/SystemVerilog_OOP_testbench_18966/lab-project-10gEthernetMAC/doc/John_Hubbard_10GBs_test_plan_SystemVerilog_OOP_20Aug2015.docx
@@ -10,37 +10,12 @@
           <w:sz w:val="48"/>
         </w:rPr>
       </w:pPr>
-      <w:proofErr w:type="spellStart"/>
       <w:r>
         <w:rPr>
           <w:b/>
           <w:sz w:val="48"/>
         </w:rPr>
-        <w:t>TestPlan</w:t>
-      </w:r>
-      <w:proofErr w:type="spellEnd"/>
-      <w:r>
-        <w:rPr>
-          <w:b/>
-          <w:sz w:val="48"/>
-        </w:rPr>
-        <w:t xml:space="preserve"> for 10 </w:t>
-      </w:r>
-      <w:proofErr w:type="gramStart"/>
-      <w:r>
-        <w:rPr>
-          <w:b/>
-          <w:sz w:val="48"/>
-        </w:rPr>
-        <w:t>Gb/</w:t>
-      </w:r>
-      <w:proofErr w:type="gramEnd"/>
-      <w:r>
-        <w:rPr>
-          <w:b/>
-          <w:sz w:val="48"/>
-        </w:rPr>
-        <w:t>s Ethernet MAC block</w:t>
+        <w:t>TestPlan for 10 Gb/s Ethernet MAC block</w:t>
       </w:r>
     </w:p>
     <w:p>
@@ -65,39 +40,7 @@
           <w:b/>
           <w:sz w:val="48"/>
         </w:rPr>
-        <w:t xml:space="preserve">Final Class Project for USCS 18966: </w:t>
-      </w:r>
-      <w:proofErr w:type="spellStart"/>
-      <w:r>
-        <w:rPr>
-          <w:b/>
-          <w:sz w:val="48"/>
-        </w:rPr>
-        <w:t>SystemVerilog</w:t>
-      </w:r>
-      <w:proofErr w:type="spellEnd"/>
-      <w:r>
-        <w:rPr>
-          <w:b/>
-          <w:sz w:val="48"/>
-        </w:rPr>
-        <w:t xml:space="preserve"> OOP </w:t>
-      </w:r>
-      <w:proofErr w:type="spellStart"/>
-      <w:r>
-        <w:rPr>
-          <w:b/>
-          <w:sz w:val="48"/>
-        </w:rPr>
-        <w:t>Testbench</w:t>
-      </w:r>
-      <w:proofErr w:type="spellEnd"/>
-      <w:r>
-        <w:rPr>
-          <w:b/>
-          <w:sz w:val="48"/>
-        </w:rPr>
-        <w:t xml:space="preserve"> (Instructor: Benjamin Ting)</w:t>
+        <w:t>Final Class Project for USCS 18966: SystemVerilog OOP Testbench (Instructor: Benjamin Ting)</w:t>
       </w:r>
     </w:p>
     <w:p>
@@ -138,25 +81,9 @@
           <w:b/>
           <w:sz w:val="48"/>
         </w:rPr>
-        <w:t xml:space="preserve">Student (author of </w:t>
-      </w:r>
-      <w:proofErr w:type="spellStart"/>
-      <w:r>
-        <w:rPr>
-          <w:b/>
-          <w:sz w:val="48"/>
-        </w:rPr>
-        <w:t>testplan</w:t>
-      </w:r>
-      <w:proofErr w:type="spellEnd"/>
-      <w:r>
-        <w:rPr>
-          <w:b/>
-          <w:sz w:val="48"/>
-        </w:rPr>
-        <w:t xml:space="preserve">): John Hubbard </w:t>
-      </w:r>
-      <w:hyperlink r:id="rId4" w:history="1">
+        <w:t xml:space="preserve">Student (author of testplan): John Hubbard </w:t>
+      </w:r>
+      <w:hyperlink r:id="rId6" w:history="1">
         <w:r>
           <w:rPr>
             <w:rStyle w:val="Hyperlink"/>
@@ -176,30 +103,1031 @@
       <w:pPr>
         <w:pStyle w:val="Heading1"/>
       </w:pPr>
+      <w:bookmarkStart w:id="0" w:name="_Toc427856629"/>
+      <w:r>
+        <w:lastRenderedPageBreak/>
+        <w:t>Table of Contents</w:t>
+      </w:r>
+      <w:bookmarkEnd w:id="0"/>
+    </w:p>
+    <w:p>
+      <w:pPr>
+        <w:pStyle w:val="TOC1"/>
+        <w:tabs>
+          <w:tab w:val="right" w:leader="dot" w:pos="9350"/>
+        </w:tabs>
+        <w:rPr>
+          <w:rFonts w:eastAsiaTheme="minorEastAsia"/>
+          <w:noProof/>
+        </w:rPr>
+      </w:pPr>
+      <w:r>
+        <w:fldChar w:fldCharType="begin"/>
+      </w:r>
+      <w:r>
+        <w:instrText xml:space="preserve"> TOC \o "1-2" \h \z \u </w:instrText>
+      </w:r>
+      <w:r>
+        <w:fldChar w:fldCharType="separate"/>
+      </w:r>
+      <w:hyperlink w:anchor="_Toc427856629" w:history="1">
+        <w:r>
+          <w:rPr>
+            <w:rStyle w:val="Hyperlink"/>
+            <w:noProof/>
+          </w:rPr>
+          <w:t>Table of Contents</w:t>
+        </w:r>
+        <w:r>
+          <w:rPr>
+            <w:noProof/>
+            <w:webHidden/>
+          </w:rPr>
+          <w:tab/>
+        </w:r>
+        <w:r>
+          <w:rPr>
+            <w:noProof/>
+            <w:webHidden/>
+          </w:rPr>
+          <w:fldChar w:fldCharType="begin"/>
+        </w:r>
+        <w:r>
+          <w:rPr>
+            <w:noProof/>
+            <w:webHidden/>
+          </w:rPr>
+          <w:instrText xml:space="preserve"> PAGEREF _Toc427856629 \h </w:instrText>
+        </w:r>
+        <w:r>
+          <w:rPr>
+            <w:noProof/>
+            <w:webHidden/>
+          </w:rPr>
+        </w:r>
+        <w:r>
+          <w:rPr>
+            <w:noProof/>
+            <w:webHidden/>
+          </w:rPr>
+          <w:fldChar w:fldCharType="separate"/>
+        </w:r>
+        <w:r>
+          <w:rPr>
+            <w:noProof/>
+            <w:webHidden/>
+          </w:rPr>
+          <w:t>2</w:t>
+        </w:r>
+        <w:r>
+          <w:rPr>
+            <w:noProof/>
+            <w:webHidden/>
+          </w:rPr>
+          <w:fldChar w:fldCharType="end"/>
+        </w:r>
+      </w:hyperlink>
+    </w:p>
+    <w:p>
+      <w:pPr>
+        <w:pStyle w:val="TOC1"/>
+        <w:tabs>
+          <w:tab w:val="right" w:leader="dot" w:pos="9350"/>
+        </w:tabs>
+        <w:rPr>
+          <w:rFonts w:eastAsiaTheme="minorEastAsia"/>
+          <w:noProof/>
+        </w:rPr>
+      </w:pPr>
+      <w:hyperlink w:anchor="_Toc427856630" w:history="1">
+        <w:r>
+          <w:rPr>
+            <w:rStyle w:val="Hyperlink"/>
+            <w:noProof/>
+          </w:rPr>
+          <w:t>Description of Test Plan</w:t>
+        </w:r>
+        <w:r>
+          <w:rPr>
+            <w:noProof/>
+            <w:webHidden/>
+          </w:rPr>
+          <w:tab/>
+        </w:r>
+        <w:r>
+          <w:rPr>
+            <w:noProof/>
+            <w:webHidden/>
+          </w:rPr>
+          <w:fldChar w:fldCharType="begin"/>
+        </w:r>
+        <w:r>
+          <w:rPr>
+            <w:noProof/>
+            <w:webHidden/>
+          </w:rPr>
+          <w:instrText xml:space="preserve"> PAGEREF _Toc427856630 \h </w:instrText>
+        </w:r>
+        <w:r>
+          <w:rPr>
+            <w:noProof/>
+            <w:webHidden/>
+          </w:rPr>
+        </w:r>
+        <w:r>
+          <w:rPr>
+            <w:noProof/>
+            <w:webHidden/>
+          </w:rPr>
+          <w:fldChar w:fldCharType="separate"/>
+        </w:r>
+        <w:r>
+          <w:rPr>
+            <w:noProof/>
+            <w:webHidden/>
+          </w:rPr>
+          <w:t>3</w:t>
+        </w:r>
+        <w:r>
+          <w:rPr>
+            <w:noProof/>
+            <w:webHidden/>
+          </w:rPr>
+          <w:fldChar w:fldCharType="end"/>
+        </w:r>
+      </w:hyperlink>
+    </w:p>
+    <w:p>
+      <w:pPr>
+        <w:pStyle w:val="TOC1"/>
+        <w:tabs>
+          <w:tab w:val="right" w:leader="dot" w:pos="9350"/>
+        </w:tabs>
+        <w:rPr>
+          <w:rFonts w:eastAsiaTheme="minorEastAsia"/>
+          <w:noProof/>
+        </w:rPr>
+      </w:pPr>
+      <w:hyperlink w:anchor="_Toc427856631" w:history="1">
+        <w:r>
+          <w:rPr>
+            <w:rStyle w:val="Hyperlink"/>
+            <w:noProof/>
+          </w:rPr>
+          <w:t>Description of Test Cases</w:t>
+        </w:r>
+        <w:r>
+          <w:rPr>
+            <w:noProof/>
+            <w:webHidden/>
+          </w:rPr>
+          <w:tab/>
+        </w:r>
+        <w:r>
+          <w:rPr>
+            <w:noProof/>
+            <w:webHidden/>
+          </w:rPr>
+          <w:fldChar w:fldCharType="begin"/>
+        </w:r>
+        <w:r>
+          <w:rPr>
+            <w:noProof/>
+            <w:webHidden/>
+          </w:rPr>
+          <w:instrText xml:space="preserve"> PAGEREF _Toc427856631 \h </w:instrText>
+        </w:r>
+        <w:r>
+          <w:rPr>
+            <w:noProof/>
+            <w:webHidden/>
+          </w:rPr>
+        </w:r>
+        <w:r>
+          <w:rPr>
+            <w:noProof/>
+            <w:webHidden/>
+          </w:rPr>
+          <w:fldChar w:fldCharType="separate"/>
+        </w:r>
+        <w:r>
+          <w:rPr>
+            <w:noProof/>
+            <w:webHidden/>
+          </w:rPr>
+          <w:t>3</w:t>
+        </w:r>
+        <w:r>
+          <w:rPr>
+            <w:noProof/>
+            <w:webHidden/>
+          </w:rPr>
+          <w:fldChar w:fldCharType="end"/>
+        </w:r>
+      </w:hyperlink>
+    </w:p>
+    <w:p>
+      <w:pPr>
+        <w:pStyle w:val="TOC2"/>
+        <w:tabs>
+          <w:tab w:val="right" w:leader="dot" w:pos="9350"/>
+        </w:tabs>
+        <w:rPr>
+          <w:rFonts w:eastAsiaTheme="minorEastAsia"/>
+          <w:noProof/>
+        </w:rPr>
+      </w:pPr>
+      <w:hyperlink w:anchor="_Toc427856632" w:history="1">
+        <w:r>
+          <w:rPr>
+            <w:rStyle w:val="Hyperlink"/>
+            <w:noProof/>
+          </w:rPr>
+          <w:t>Loopback testcase</w:t>
+        </w:r>
+        <w:r>
+          <w:rPr>
+            <w:noProof/>
+            <w:webHidden/>
+          </w:rPr>
+          <w:tab/>
+        </w:r>
+        <w:r>
+          <w:rPr>
+            <w:noProof/>
+            <w:webHidden/>
+          </w:rPr>
+          <w:fldChar w:fldCharType="begin"/>
+        </w:r>
+        <w:r>
+          <w:rPr>
+            <w:noProof/>
+            <w:webHidden/>
+          </w:rPr>
+          <w:instrText xml:space="preserve"> PAGEREF _Toc427856632 \h </w:instrText>
+        </w:r>
+        <w:r>
+          <w:rPr>
+            <w:noProof/>
+            <w:webHidden/>
+          </w:rPr>
+        </w:r>
+        <w:r>
+          <w:rPr>
+            <w:noProof/>
+            <w:webHidden/>
+          </w:rPr>
+          <w:fldChar w:fldCharType="separate"/>
+        </w:r>
+        <w:r>
+          <w:rPr>
+            <w:noProof/>
+            <w:webHidden/>
+          </w:rPr>
+          <w:t>3</w:t>
+        </w:r>
+        <w:r>
+          <w:rPr>
+            <w:noProof/>
+            <w:webHidden/>
+          </w:rPr>
+          <w:fldChar w:fldCharType="end"/>
+        </w:r>
+      </w:hyperlink>
+    </w:p>
+    <w:p>
+      <w:pPr>
+        <w:pStyle w:val="TOC2"/>
+        <w:tabs>
+          <w:tab w:val="right" w:leader="dot" w:pos="9350"/>
+        </w:tabs>
+        <w:rPr>
+          <w:rFonts w:eastAsiaTheme="minorEastAsia"/>
+          <w:noProof/>
+        </w:rPr>
+      </w:pPr>
+      <w:hyperlink w:anchor="_Toc427856633" w:history="1">
+        <w:r>
+          <w:rPr>
+            <w:rStyle w:val="Hyperlink"/>
+            <w:noProof/>
+          </w:rPr>
+          <w:t>Missing EOP (end of packet) testcase</w:t>
+        </w:r>
+        <w:r>
+          <w:rPr>
+            <w:noProof/>
+            <w:webHidden/>
+          </w:rPr>
+          <w:tab/>
+        </w:r>
+        <w:r>
+          <w:rPr>
+            <w:noProof/>
+            <w:webHidden/>
+          </w:rPr>
+          <w:fldChar w:fldCharType="begin"/>
+        </w:r>
+        <w:r>
+          <w:rPr>
+            <w:noProof/>
+            <w:webHidden/>
+          </w:rPr>
+          <w:instrText xml:space="preserve"> PAGEREF _Toc427856633 \h </w:instrText>
+        </w:r>
+        <w:r>
+          <w:rPr>
+            <w:noProof/>
+            <w:webHidden/>
+          </w:rPr>
+        </w:r>
+        <w:r>
+          <w:rPr>
+            <w:noProof/>
+            <w:webHidden/>
+          </w:rPr>
+          <w:fldChar w:fldCharType="separate"/>
+        </w:r>
+        <w:r>
+          <w:rPr>
+            <w:noProof/>
+            <w:webHidden/>
+          </w:rPr>
+          <w:t>4</w:t>
+        </w:r>
+        <w:r>
+          <w:rPr>
+            <w:noProof/>
+            <w:webHidden/>
+          </w:rPr>
+          <w:fldChar w:fldCharType="end"/>
+        </w:r>
+      </w:hyperlink>
+    </w:p>
+    <w:p>
+      <w:pPr>
+        <w:pStyle w:val="TOC2"/>
+        <w:tabs>
+          <w:tab w:val="right" w:leader="dot" w:pos="9350"/>
+        </w:tabs>
+        <w:rPr>
+          <w:rFonts w:eastAsiaTheme="minorEastAsia"/>
+          <w:noProof/>
+        </w:rPr>
+      </w:pPr>
+      <w:hyperlink w:anchor="_Toc427856634" w:history="1">
+        <w:r>
+          <w:rPr>
+            <w:rStyle w:val="Hyperlink"/>
+            <w:noProof/>
+          </w:rPr>
+          <w:t>Missing SOP (start of packet) testcase</w:t>
+        </w:r>
+        <w:r>
+          <w:rPr>
+            <w:noProof/>
+            <w:webHidden/>
+          </w:rPr>
+          <w:tab/>
+        </w:r>
+        <w:r>
+          <w:rPr>
+            <w:noProof/>
+            <w:webHidden/>
+          </w:rPr>
+          <w:fldChar w:fldCharType="begin"/>
+        </w:r>
+        <w:r>
+          <w:rPr>
+            <w:noProof/>
+            <w:webHidden/>
+          </w:rPr>
+          <w:instrText xml:space="preserve"> PAGEREF _Toc427856634 \h </w:instrText>
+        </w:r>
+        <w:r>
+          <w:rPr>
+            <w:noProof/>
+            <w:webHidden/>
+          </w:rPr>
+        </w:r>
+        <w:r>
+          <w:rPr>
+            <w:noProof/>
+            <w:webHidden/>
+          </w:rPr>
+          <w:fldChar w:fldCharType="separate"/>
+        </w:r>
+        <w:r>
+          <w:rPr>
+            <w:noProof/>
+            <w:webHidden/>
+          </w:rPr>
+          <w:t>4</w:t>
+        </w:r>
+        <w:r>
+          <w:rPr>
+            <w:noProof/>
+            <w:webHidden/>
+          </w:rPr>
+          <w:fldChar w:fldCharType="end"/>
+        </w:r>
+      </w:hyperlink>
+    </w:p>
+    <w:p>
+      <w:pPr>
+        <w:pStyle w:val="TOC2"/>
+        <w:tabs>
+          <w:tab w:val="right" w:leader="dot" w:pos="9350"/>
+        </w:tabs>
+        <w:rPr>
+          <w:rFonts w:eastAsiaTheme="minorEastAsia"/>
+          <w:noProof/>
+        </w:rPr>
+      </w:pPr>
+      <w:hyperlink w:anchor="_Toc427856635" w:history="1">
+        <w:r>
+          <w:rPr>
+            <w:rStyle w:val="Hyperlink"/>
+            <w:noProof/>
+          </w:rPr>
+          <w:t>Oversize packet</w:t>
+        </w:r>
+        <w:r>
+          <w:rPr>
+            <w:noProof/>
+            <w:webHidden/>
+          </w:rPr>
+          <w:tab/>
+        </w:r>
+        <w:r>
+          <w:rPr>
+            <w:noProof/>
+            <w:webHidden/>
+          </w:rPr>
+          <w:fldChar w:fldCharType="begin"/>
+        </w:r>
+        <w:r>
+          <w:rPr>
+            <w:noProof/>
+            <w:webHidden/>
+          </w:rPr>
+          <w:instrText xml:space="preserve"> PAGEREF _Toc427856635 \h </w:instrText>
+        </w:r>
+        <w:r>
+          <w:rPr>
+            <w:noProof/>
+            <w:webHidden/>
+          </w:rPr>
+        </w:r>
+        <w:r>
+          <w:rPr>
+            <w:noProof/>
+            <w:webHidden/>
+          </w:rPr>
+          <w:fldChar w:fldCharType="separate"/>
+        </w:r>
+        <w:r>
+          <w:rPr>
+            <w:noProof/>
+            <w:webHidden/>
+          </w:rPr>
+          <w:t>4</w:t>
+        </w:r>
+        <w:r>
+          <w:rPr>
+            <w:noProof/>
+            <w:webHidden/>
+          </w:rPr>
+          <w:fldChar w:fldCharType="end"/>
+        </w:r>
+      </w:hyperlink>
+    </w:p>
+    <w:p>
+      <w:pPr>
+        <w:pStyle w:val="TOC2"/>
+        <w:tabs>
+          <w:tab w:val="right" w:leader="dot" w:pos="9350"/>
+        </w:tabs>
+        <w:rPr>
+          <w:rFonts w:eastAsiaTheme="minorEastAsia"/>
+          <w:noProof/>
+        </w:rPr>
+      </w:pPr>
+      <w:hyperlink w:anchor="_Toc427856636" w:history="1">
+        <w:r>
+          <w:rPr>
+            <w:rStyle w:val="Hyperlink"/>
+            <w:noProof/>
+          </w:rPr>
+          <w:t>Undersize packet</w:t>
+        </w:r>
+        <w:r>
+          <w:rPr>
+            <w:noProof/>
+            <w:webHidden/>
+          </w:rPr>
+          <w:tab/>
+        </w:r>
+        <w:r>
+          <w:rPr>
+            <w:noProof/>
+            <w:webHidden/>
+          </w:rPr>
+          <w:fldChar w:fldCharType="begin"/>
+        </w:r>
+        <w:r>
+          <w:rPr>
+            <w:noProof/>
+            <w:webHidden/>
+          </w:rPr>
+          <w:instrText xml:space="preserve"> PAGEREF _Toc427856636 \h </w:instrText>
+        </w:r>
+        <w:r>
+          <w:rPr>
+            <w:noProof/>
+            <w:webHidden/>
+          </w:rPr>
+        </w:r>
+        <w:r>
+          <w:rPr>
+            <w:noProof/>
+            <w:webHidden/>
+          </w:rPr>
+          <w:fldChar w:fldCharType="separate"/>
+        </w:r>
+        <w:r>
+          <w:rPr>
+            <w:noProof/>
+            <w:webHidden/>
+          </w:rPr>
+          <w:t>4</w:t>
+        </w:r>
+        <w:r>
+          <w:rPr>
+            <w:noProof/>
+            <w:webHidden/>
+          </w:rPr>
+          <w:fldChar w:fldCharType="end"/>
+        </w:r>
+      </w:hyperlink>
+    </w:p>
+    <w:p>
+      <w:pPr>
+        <w:pStyle w:val="TOC2"/>
+        <w:tabs>
+          <w:tab w:val="right" w:leader="dot" w:pos="9350"/>
+        </w:tabs>
+        <w:rPr>
+          <w:rFonts w:eastAsiaTheme="minorEastAsia"/>
+          <w:noProof/>
+        </w:rPr>
+      </w:pPr>
+      <w:hyperlink w:anchor="_Toc427856637" w:history="1">
+        <w:r>
+          <w:rPr>
+            <w:rStyle w:val="Hyperlink"/>
+            <w:noProof/>
+          </w:rPr>
+          <w:t>Zero IPG (inter-packet gap) test case (as time and understanding allow)</w:t>
+        </w:r>
+        <w:r>
+          <w:rPr>
+            <w:noProof/>
+            <w:webHidden/>
+          </w:rPr>
+          <w:tab/>
+        </w:r>
+        <w:r>
+          <w:rPr>
+            <w:noProof/>
+            <w:webHidden/>
+          </w:rPr>
+          <w:fldChar w:fldCharType="begin"/>
+        </w:r>
+        <w:r>
+          <w:rPr>
+            <w:noProof/>
+            <w:webHidden/>
+          </w:rPr>
+          <w:instrText xml:space="preserve"> PAGEREF _Toc427856637 \h </w:instrText>
+        </w:r>
+        <w:r>
+          <w:rPr>
+            <w:noProof/>
+            <w:webHidden/>
+          </w:rPr>
+        </w:r>
+        <w:r>
+          <w:rPr>
+            <w:noProof/>
+            <w:webHidden/>
+          </w:rPr>
+          <w:fldChar w:fldCharType="separate"/>
+        </w:r>
+        <w:r>
+          <w:rPr>
+            <w:noProof/>
+            <w:webHidden/>
+          </w:rPr>
+          <w:t>4</w:t>
+        </w:r>
+        <w:r>
+          <w:rPr>
+            <w:noProof/>
+            <w:webHidden/>
+          </w:rPr>
+          <w:fldChar w:fldCharType="end"/>
+        </w:r>
+      </w:hyperlink>
+    </w:p>
+    <w:p>
+      <w:pPr>
+        <w:pStyle w:val="TOC1"/>
+        <w:tabs>
+          <w:tab w:val="right" w:leader="dot" w:pos="9350"/>
+        </w:tabs>
+        <w:rPr>
+          <w:rFonts w:eastAsiaTheme="minorEastAsia"/>
+          <w:noProof/>
+        </w:rPr>
+      </w:pPr>
+      <w:hyperlink w:anchor="_Toc427856638" w:history="1">
+        <w:r>
+          <w:rPr>
+            <w:rStyle w:val="Hyperlink"/>
+            <w:noProof/>
+          </w:rPr>
+          <w:t>Description of Driver, Monitor, Scoreboard (with block diagrams)</w:t>
+        </w:r>
+        <w:r>
+          <w:rPr>
+            <w:noProof/>
+            <w:webHidden/>
+          </w:rPr>
+          <w:tab/>
+        </w:r>
+        <w:r>
+          <w:rPr>
+            <w:noProof/>
+            <w:webHidden/>
+          </w:rPr>
+          <w:fldChar w:fldCharType="begin"/>
+        </w:r>
+        <w:r>
+          <w:rPr>
+            <w:noProof/>
+            <w:webHidden/>
+          </w:rPr>
+          <w:instrText xml:space="preserve"> PAGEREF _Toc427856638 \h </w:instrText>
+        </w:r>
+        <w:r>
+          <w:rPr>
+            <w:noProof/>
+            <w:webHidden/>
+          </w:rPr>
+        </w:r>
+        <w:r>
+          <w:rPr>
+            <w:noProof/>
+            <w:webHidden/>
+          </w:rPr>
+          <w:fldChar w:fldCharType="separate"/>
+        </w:r>
+        <w:r>
+          <w:rPr>
+            <w:noProof/>
+            <w:webHidden/>
+          </w:rPr>
+          <w:t>5</w:t>
+        </w:r>
+        <w:r>
+          <w:rPr>
+            <w:noProof/>
+            <w:webHidden/>
+          </w:rPr>
+          <w:fldChar w:fldCharType="end"/>
+        </w:r>
+      </w:hyperlink>
+    </w:p>
+    <w:p>
+      <w:pPr>
+        <w:pStyle w:val="TOC2"/>
+        <w:tabs>
+          <w:tab w:val="right" w:leader="dot" w:pos="9350"/>
+        </w:tabs>
+        <w:rPr>
+          <w:rFonts w:eastAsiaTheme="minorEastAsia"/>
+          <w:noProof/>
+        </w:rPr>
+      </w:pPr>
+      <w:hyperlink w:anchor="_Toc427856639" w:history="1">
+        <w:r>
+          <w:rPr>
+            <w:rStyle w:val="Hyperlink"/>
+            <w:noProof/>
+          </w:rPr>
+          <w:t>Driver class</w:t>
+        </w:r>
+        <w:r>
+          <w:rPr>
+            <w:noProof/>
+            <w:webHidden/>
+          </w:rPr>
+          <w:tab/>
+        </w:r>
+        <w:r>
+          <w:rPr>
+            <w:noProof/>
+            <w:webHidden/>
+          </w:rPr>
+          <w:fldChar w:fldCharType="begin"/>
+        </w:r>
+        <w:r>
+          <w:rPr>
+            <w:noProof/>
+            <w:webHidden/>
+          </w:rPr>
+          <w:instrText xml:space="preserve"> PAGEREF _Toc427856639 \h </w:instrText>
+        </w:r>
+        <w:r>
+          <w:rPr>
+            <w:noProof/>
+            <w:webHidden/>
+          </w:rPr>
+        </w:r>
+        <w:r>
+          <w:rPr>
+            <w:noProof/>
+            <w:webHidden/>
+          </w:rPr>
+          <w:fldChar w:fldCharType="separate"/>
+        </w:r>
+        <w:r>
+          <w:rPr>
+            <w:noProof/>
+            <w:webHidden/>
+          </w:rPr>
+          <w:t>6</w:t>
+        </w:r>
+        <w:r>
+          <w:rPr>
+            <w:noProof/>
+            <w:webHidden/>
+          </w:rPr>
+          <w:fldChar w:fldCharType="end"/>
+        </w:r>
+      </w:hyperlink>
+    </w:p>
+    <w:p>
+      <w:pPr>
+        <w:pStyle w:val="TOC2"/>
+        <w:tabs>
+          <w:tab w:val="right" w:leader="dot" w:pos="9350"/>
+        </w:tabs>
+        <w:rPr>
+          <w:rFonts w:eastAsiaTheme="minorEastAsia"/>
+          <w:noProof/>
+        </w:rPr>
+      </w:pPr>
+      <w:hyperlink w:anchor="_Toc427856640" w:history="1">
+        <w:r>
+          <w:rPr>
+            <w:rStyle w:val="Hyperlink"/>
+            <w:noProof/>
+          </w:rPr>
+          <w:t>Monitor class</w:t>
+        </w:r>
+        <w:r>
+          <w:rPr>
+            <w:noProof/>
+            <w:webHidden/>
+          </w:rPr>
+          <w:tab/>
+        </w:r>
+        <w:r>
+          <w:rPr>
+            <w:noProof/>
+            <w:webHidden/>
+          </w:rPr>
+          <w:fldChar w:fldCharType="begin"/>
+        </w:r>
+        <w:r>
+          <w:rPr>
+            <w:noProof/>
+            <w:webHidden/>
+          </w:rPr>
+          <w:instrText xml:space="preserve"> PAGEREF _Toc427856640 \h </w:instrText>
+        </w:r>
+        <w:r>
+          <w:rPr>
+            <w:noProof/>
+            <w:webHidden/>
+          </w:rPr>
+        </w:r>
+        <w:r>
+          <w:rPr>
+            <w:noProof/>
+            <w:webHidden/>
+          </w:rPr>
+          <w:fldChar w:fldCharType="separate"/>
+        </w:r>
+        <w:r>
+          <w:rPr>
+            <w:noProof/>
+            <w:webHidden/>
+          </w:rPr>
+          <w:t>6</w:t>
+        </w:r>
+        <w:r>
+          <w:rPr>
+            <w:noProof/>
+            <w:webHidden/>
+          </w:rPr>
+          <w:fldChar w:fldCharType="end"/>
+        </w:r>
+      </w:hyperlink>
+    </w:p>
+    <w:p>
+      <w:pPr>
+        <w:pStyle w:val="TOC2"/>
+        <w:tabs>
+          <w:tab w:val="right" w:leader="dot" w:pos="9350"/>
+        </w:tabs>
+        <w:rPr>
+          <w:rFonts w:eastAsiaTheme="minorEastAsia"/>
+          <w:noProof/>
+        </w:rPr>
+      </w:pPr>
+      <w:hyperlink w:anchor="_Toc427856641" w:history="1">
+        <w:r>
+          <w:rPr>
+            <w:rStyle w:val="Hyperlink"/>
+            <w:noProof/>
+          </w:rPr>
+          <w:t>Scoreboard class</w:t>
+        </w:r>
+        <w:r>
+          <w:rPr>
+            <w:noProof/>
+            <w:webHidden/>
+          </w:rPr>
+          <w:tab/>
+        </w:r>
+        <w:r>
+          <w:rPr>
+            <w:noProof/>
+            <w:webHidden/>
+          </w:rPr>
+          <w:fldChar w:fldCharType="begin"/>
+        </w:r>
+        <w:r>
+          <w:rPr>
+            <w:noProof/>
+            <w:webHidden/>
+          </w:rPr>
+          <w:instrText xml:space="preserve"> PAGEREF _Toc427856641 \h </w:instrText>
+        </w:r>
+        <w:r>
+          <w:rPr>
+            <w:noProof/>
+            <w:webHidden/>
+          </w:rPr>
+        </w:r>
+        <w:r>
+          <w:rPr>
+            <w:noProof/>
+            <w:webHidden/>
+          </w:rPr>
+          <w:fldChar w:fldCharType="separate"/>
+        </w:r>
+        <w:r>
+          <w:rPr>
+            <w:noProof/>
+            <w:webHidden/>
+          </w:rPr>
+          <w:t>6</w:t>
+        </w:r>
+        <w:r>
+          <w:rPr>
+            <w:noProof/>
+            <w:webHidden/>
+          </w:rPr>
+          <w:fldChar w:fldCharType="end"/>
+        </w:r>
+      </w:hyperlink>
+    </w:p>
+    <w:p>
+      <w:pPr>
+        <w:pStyle w:val="TOC1"/>
+        <w:tabs>
+          <w:tab w:val="right" w:leader="dot" w:pos="9350"/>
+        </w:tabs>
+        <w:rPr>
+          <w:rFonts w:eastAsiaTheme="minorEastAsia"/>
+          <w:noProof/>
+        </w:rPr>
+      </w:pPr>
+      <w:hyperlink w:anchor="_Toc427856642" w:history="1">
+        <w:r>
+          <w:rPr>
+            <w:rStyle w:val="Hyperlink"/>
+            <w:noProof/>
+          </w:rPr>
+          <w:t>Coverage: Code Coverage, Functional Coverage, Assertions</w:t>
+        </w:r>
+        <w:r>
+          <w:rPr>
+            <w:noProof/>
+            <w:webHidden/>
+          </w:rPr>
+          <w:tab/>
+        </w:r>
+        <w:r>
+          <w:rPr>
+            <w:noProof/>
+            <w:webHidden/>
+          </w:rPr>
+          <w:fldChar w:fldCharType="begin"/>
+        </w:r>
+        <w:r>
+          <w:rPr>
+            <w:noProof/>
+            <w:webHidden/>
+          </w:rPr>
+          <w:instrText xml:space="preserve"> PAGEREF _Toc427856642 \h </w:instrText>
+        </w:r>
+        <w:r>
+          <w:rPr>
+            <w:noProof/>
+            <w:webHidden/>
+          </w:rPr>
+        </w:r>
+        <w:r>
+          <w:rPr>
+            <w:noProof/>
+            <w:webHidden/>
+          </w:rPr>
+          <w:fldChar w:fldCharType="separate"/>
+        </w:r>
+        <w:r>
+          <w:rPr>
+            <w:noProof/>
+            <w:webHidden/>
+          </w:rPr>
+          <w:t>6</w:t>
+        </w:r>
+        <w:r>
+          <w:rPr>
+            <w:noProof/>
+            <w:webHidden/>
+          </w:rPr>
+          <w:fldChar w:fldCharType="end"/>
+        </w:r>
+      </w:hyperlink>
+    </w:p>
+    <w:p>
+      <w:pPr>
+        <w:pStyle w:val="Heading1"/>
+      </w:pPr>
+      <w:r>
+        <w:fldChar w:fldCharType="end"/>
+      </w:r>
+    </w:p>
+    <w:p>
+      <w:pPr>
+        <w:rPr>
+          <w:rFonts w:asciiTheme="majorHAnsi" w:eastAsiaTheme="majorEastAsia" w:hAnsiTheme="majorHAnsi" w:cstheme="majorBidi"/>
+          <w:color w:val="2E74B5" w:themeColor="accent1" w:themeShade="BF"/>
+          <w:sz w:val="32"/>
+          <w:szCs w:val="32"/>
+        </w:rPr>
+      </w:pPr>
+      <w:r>
+        <w:br w:type="page"/>
+      </w:r>
+    </w:p>
+    <w:p>
+      <w:pPr>
+        <w:pStyle w:val="Heading1"/>
+      </w:pPr>
+      <w:bookmarkStart w:id="1" w:name="_Toc427856630"/>
       <w:r>
         <w:lastRenderedPageBreak/>
         <w:t>Description of Test Plan</w:t>
       </w:r>
-    </w:p>
-    <w:p>
-      <w:r>
-        <w:t xml:space="preserve">This test plan exercises the 10 </w:t>
-      </w:r>
-      <w:proofErr w:type="gramStart"/>
-      <w:r>
-        <w:t>G</w:t>
+      <w:bookmarkEnd w:id="1"/>
+    </w:p>
+    <w:p>
+      <w:r>
+        <w:t>This test plan exercises the 10 G</w:t>
       </w:r>
       <w:r>
         <w:t>b</w:t>
       </w:r>
       <w:r>
-        <w:t>/</w:t>
-      </w:r>
-      <w:proofErr w:type="gramEnd"/>
-      <w:r>
-        <w:t xml:space="preserve">s Ethernet MAC block. That project may be found at </w:t>
-      </w:r>
-      <w:hyperlink r:id="rId5" w:history="1">
+        <w:t xml:space="preserve">/s Ethernet MAC block. That project may be found at </w:t>
+      </w:r>
+      <w:hyperlink r:id="rId7" w:history="1">
         <w:r>
           <w:rPr>
             <w:rStyle w:val="Hyperlink"/>
@@ -211,15 +1139,7 @@
         <w:t xml:space="preserve"> . Throughout this document,</w:t>
       </w:r>
       <w:r>
-        <w:t xml:space="preserve"> the block will be referred to as either the “DUT” (Device </w:t>
-      </w:r>
-      <w:proofErr w:type="gramStart"/>
-      <w:r>
-        <w:t>Under</w:t>
-      </w:r>
-      <w:proofErr w:type="gramEnd"/>
-      <w:r>
-        <w:t xml:space="preserve"> Test), or the “Ethernet MAC block”.</w:t>
+        <w:t xml:space="preserve"> the block will be referred to as either the “DUT” (Device Under Test), or the “Ethernet MAC block”.</w:t>
       </w:r>
     </w:p>
     <w:p>
@@ -227,10 +1147,41 @@
         <w:t>At a high level, the Ethernet MAC block simply translates</w:t>
       </w:r>
       <w:r>
-        <w:t xml:space="preserve"> 64-bit packet data (plus control lines) to and from a serial bit stream, as shown in Figure 1 (which is lifted pretty much entirely from the Instructor’s lab workbook for this course):</w:t>
-      </w:r>
-    </w:p>
-    <w:p/>
+        <w:t xml:space="preserve"> 64-bit packet data (plus control lines) to and from a serial bit stream, as shown in Figure </w:t>
+      </w:r>
+      <w:r>
+        <w:t>1:</w:t>
+      </w:r>
+    </w:p>
+    <w:p>
+      <w:r>
+        <w:object w:dxaOrig="9660" w:dyaOrig="5926">
+          <v:shapetype id="_x0000_t75" coordsize="21600,21600" o:spt="75" o:preferrelative="t" path="m@4@5l@4@11@9@11@9@5xe" filled="f" stroked="f">
+            <v:stroke joinstyle="miter"/>
+            <v:formulas>
+              <v:f eqn="if lineDrawn pixelLineWidth 0"/>
+              <v:f eqn="sum @0 1 0"/>
+              <v:f eqn="sum 0 0 @1"/>
+              <v:f eqn="prod @2 1 2"/>
+              <v:f eqn="prod @3 21600 pixelWidth"/>
+              <v:f eqn="prod @3 21600 pixelHeight"/>
+              <v:f eqn="sum @0 0 1"/>
+              <v:f eqn="prod @6 1 2"/>
+              <v:f eqn="prod @7 21600 pixelWidth"/>
+              <v:f eqn="sum @8 21600 0"/>
+              <v:f eqn="prod @7 21600 pixelHeight"/>
+              <v:f eqn="sum @10 21600 0"/>
+            </v:formulas>
+            <v:path o:extrusionok="f" gradientshapeok="t" o:connecttype="rect"/>
+            <o:lock v:ext="edit" aspectratio="t"/>
+          </v:shapetype>
+          <v:shape id="_x0000_i1025" type="#_x0000_t75" style="width:467.7pt;height:286.8pt" o:ole="">
+            <v:imagedata r:id="rId8" o:title=""/>
+          </v:shape>
+          <o:OLEObject Type="Embed" ProgID="Visio.Drawing.15" ShapeID="_x0000_i1025" DrawAspect="Content" ObjectID="_1501598535" r:id="rId9"/>
+        </w:object>
+      </w:r>
+    </w:p>
     <w:p>
       <w:pPr>
         <w:rPr>
@@ -246,7 +1197,10 @@
     </w:p>
     <w:p>
       <w:r>
-        <w:t xml:space="preserve">And so, in order to test </w:t>
+        <w:t>In</w:t>
+      </w:r>
+      <w:r>
+        <w:t xml:space="preserve"> order to test </w:t>
       </w:r>
       <w:r>
         <w:t>such a device</w:t>
@@ -260,54 +1214,532 @@
     </w:p>
     <w:p>
       <w:r>
-        <w:t xml:space="preserve">It is also important to verify that the serial </w:t>
-      </w:r>
-      <w:proofErr w:type="spellStart"/>
-      <w:r>
-        <w:t>bitstream</w:t>
-      </w:r>
-      <w:proofErr w:type="spellEnd"/>
-      <w:r>
-        <w:t xml:space="preserve"> is in accordance with specifications. However, doing so that is beyond the scope of this document, as our purpose in this course is primarily to build and use an OOP (Object Oriented Programming) test bench in </w:t>
-      </w:r>
-      <w:proofErr w:type="spellStart"/>
-      <w:r>
-        <w:t>SystemVerilog</w:t>
-      </w:r>
-      <w:proofErr w:type="spellEnd"/>
+        <w:t>It is also important to verify that the serial bitstream</w:t>
+      </w:r>
+      <w:r>
+        <w:t xml:space="preserve"> (xgmii, in Figure 1)</w:t>
+      </w:r>
+      <w:r>
+        <w:t xml:space="preserve"> is in accordance with specifications. However, doing so that is beyond the scope of this document, as our purpose in this course is primarily to build and use an OOP (Object Oriented Programming) test bench in SystemVerilog.</w:t>
+      </w:r>
+    </w:p>
+    <w:p>
+      <w:pPr>
+        <w:pStyle w:val="Heading1"/>
+      </w:pPr>
+      <w:bookmarkStart w:id="2" w:name="_Toc427856631"/>
+      <w:r>
+        <w:t>Description of Test Cases</w:t>
+      </w:r>
+      <w:bookmarkEnd w:id="2"/>
+    </w:p>
+    <w:p>
+      <w:r>
+        <w:t>The following test</w:t>
+      </w:r>
+      <w:r>
+        <w:t xml:space="preserve"> </w:t>
+      </w:r>
+      <w:bookmarkStart w:id="3" w:name="_GoBack"/>
+      <w:bookmarkEnd w:id="3"/>
+      <w:r>
+        <w:t>cases exist:</w:t>
+      </w:r>
+    </w:p>
+    <w:p>
+      <w:pPr>
+        <w:pStyle w:val="Heading2"/>
+      </w:pPr>
+      <w:bookmarkStart w:id="4" w:name="_Toc427856632"/>
+      <w:r>
+        <w:t>Loopback testcase</w:t>
+      </w:r>
+      <w:bookmarkEnd w:id="4"/>
+    </w:p>
+    <w:p>
+      <w:r>
+        <w:t>As shown in Figure 1, simply send packets to the DUT, and receive them back from the DUT. Verify that the packet contents are indentical. Use randomization on:</w:t>
+      </w:r>
+    </w:p>
+    <w:p>
+      <w:pPr>
+        <w:pStyle w:val="ListParagraph"/>
+        <w:numPr>
+          <w:ilvl w:val="0"/>
+          <w:numId w:val="1"/>
+        </w:numPr>
+      </w:pPr>
+      <w:r>
+        <w:t>Number of packets sent</w:t>
+      </w:r>
+    </w:p>
+    <w:p>
+      <w:pPr>
+        <w:pStyle w:val="ListParagraph"/>
+        <w:numPr>
+          <w:ilvl w:val="0"/>
+          <w:numId w:val="1"/>
+        </w:numPr>
+      </w:pPr>
+      <w:r>
+        <w:lastRenderedPageBreak/>
+        <w:t>Packet data (contents)</w:t>
+      </w:r>
+    </w:p>
+    <w:p>
+      <w:pPr>
+        <w:pStyle w:val="ListParagraph"/>
+        <w:numPr>
+          <w:ilvl w:val="0"/>
+          <w:numId w:val="1"/>
+        </w:numPr>
+      </w:pPr>
+      <w:r>
+        <w:t>Packet length</w:t>
+      </w:r>
+    </w:p>
+    <w:p>
+      <w:pPr>
+        <w:pStyle w:val="Heading2"/>
+      </w:pPr>
+      <w:bookmarkStart w:id="5" w:name="_Toc427856633"/>
+      <w:r>
+        <w:t>Missing EOP (end of packet) testcase</w:t>
+      </w:r>
+      <w:bookmarkEnd w:id="5"/>
+    </w:p>
+    <w:p>
+      <w:r>
+        <w:t>Send packets as in the loopback testcase, but omit the EOP signal that the DUT requires. Verify that the DUT responds as expected: pkt_rx_err should be asserted.</w:t>
+      </w:r>
+      <w:r>
+        <w:t xml:space="preserve"> </w:t>
+      </w:r>
+      <w:r>
+        <w:t>Use randomization on:</w:t>
+      </w:r>
+    </w:p>
+    <w:p>
+      <w:pPr>
+        <w:pStyle w:val="ListParagraph"/>
+        <w:numPr>
+          <w:ilvl w:val="0"/>
+          <w:numId w:val="1"/>
+        </w:numPr>
+      </w:pPr>
+      <w:r>
+        <w:t>Number of packets sent</w:t>
+      </w:r>
+    </w:p>
+    <w:p>
+      <w:pPr>
+        <w:pStyle w:val="ListParagraph"/>
+        <w:numPr>
+          <w:ilvl w:val="0"/>
+          <w:numId w:val="1"/>
+        </w:numPr>
+      </w:pPr>
+      <w:r>
+        <w:t>Packet data (contents)</w:t>
+      </w:r>
+    </w:p>
+    <w:p>
+      <w:pPr>
+        <w:pStyle w:val="ListParagraph"/>
+        <w:numPr>
+          <w:ilvl w:val="0"/>
+          <w:numId w:val="1"/>
+        </w:numPr>
+      </w:pPr>
+      <w:r>
+        <w:t>Packet length</w:t>
+      </w:r>
+    </w:p>
+    <w:p>
+      <w:pPr>
+        <w:pStyle w:val="Heading2"/>
+      </w:pPr>
+      <w:bookmarkStart w:id="6" w:name="_Toc427856634"/>
+      <w:r>
+        <w:t>Missing SOP (start of packet) testcase</w:t>
+      </w:r>
+      <w:bookmarkEnd w:id="6"/>
+    </w:p>
+    <w:p>
+      <w:r>
+        <w:t xml:space="preserve">Send packets as in the loopback testcase, but omit the </w:t>
+      </w:r>
+      <w:r>
+        <w:t>S</w:t>
+      </w:r>
+      <w:r>
+        <w:t xml:space="preserve">OP signal that the DUT requires. Verify that the DUT responds as expected: </w:t>
+      </w:r>
+      <w:r>
+        <w:t>no packets should be received</w:t>
+      </w:r>
       <w:r>
         <w:t>.</w:t>
       </w:r>
-      <w:bookmarkStart w:id="0" w:name="_GoBack"/>
-      <w:bookmarkEnd w:id="0"/>
-    </w:p>
+      <w:r>
+        <w:t xml:space="preserve"> </w:t>
+      </w:r>
+      <w:r>
+        <w:t>Use randomization on:</w:t>
+      </w:r>
+    </w:p>
+    <w:p>
+      <w:pPr>
+        <w:pStyle w:val="ListParagraph"/>
+        <w:numPr>
+          <w:ilvl w:val="0"/>
+          <w:numId w:val="1"/>
+        </w:numPr>
+      </w:pPr>
+      <w:r>
+        <w:t>Number of packets sent</w:t>
+      </w:r>
+    </w:p>
+    <w:p>
+      <w:pPr>
+        <w:pStyle w:val="ListParagraph"/>
+        <w:numPr>
+          <w:ilvl w:val="0"/>
+          <w:numId w:val="1"/>
+        </w:numPr>
+      </w:pPr>
+      <w:r>
+        <w:t>Packet data (contents)</w:t>
+      </w:r>
+    </w:p>
+    <w:p>
+      <w:pPr>
+        <w:pStyle w:val="ListParagraph"/>
+        <w:numPr>
+          <w:ilvl w:val="0"/>
+          <w:numId w:val="1"/>
+        </w:numPr>
+      </w:pPr>
+      <w:r>
+        <w:t>Packet length</w:t>
+      </w:r>
+    </w:p>
+    <w:p>
+      <w:pPr>
+        <w:pStyle w:val="Heading2"/>
+      </w:pPr>
+      <w:bookmarkStart w:id="7" w:name="_Toc427856635"/>
+      <w:r>
+        <w:t>Oversize packet</w:t>
+      </w:r>
+      <w:bookmarkEnd w:id="7"/>
+    </w:p>
+    <w:p>
+      <w:r>
+        <w:t>Send packets as in the loopback testcase, but omit the SOP signal that the DUT requires. Verify that the DUT responds as expected: pkt_rx_err should be asserted.</w:t>
+      </w:r>
+      <w:r>
+        <w:t xml:space="preserve"> </w:t>
+      </w:r>
+      <w:r>
+        <w:t>Use randomization on:</w:t>
+      </w:r>
+    </w:p>
+    <w:p>
+      <w:pPr>
+        <w:pStyle w:val="ListParagraph"/>
+        <w:numPr>
+          <w:ilvl w:val="0"/>
+          <w:numId w:val="2"/>
+        </w:numPr>
+      </w:pPr>
+      <w:r>
+        <w:t>Number of packets sent</w:t>
+      </w:r>
+    </w:p>
+    <w:p>
+      <w:pPr>
+        <w:pStyle w:val="ListParagraph"/>
+        <w:numPr>
+          <w:ilvl w:val="0"/>
+          <w:numId w:val="1"/>
+        </w:numPr>
+      </w:pPr>
+      <w:r>
+        <w:t>Packet data (contents)</w:t>
+      </w:r>
+    </w:p>
+    <w:p>
+      <w:pPr>
+        <w:pStyle w:val="ListParagraph"/>
+        <w:numPr>
+          <w:ilvl w:val="0"/>
+          <w:numId w:val="1"/>
+        </w:numPr>
+      </w:pPr>
+      <w:r>
+        <w:t>Packet length</w:t>
+      </w:r>
+      <w:r>
+        <w:t xml:space="preserve"> (constrained to an oversize value)</w:t>
+      </w:r>
+    </w:p>
+    <w:p>
+      <w:pPr>
+        <w:pStyle w:val="Heading2"/>
+      </w:pPr>
+      <w:bookmarkStart w:id="8" w:name="_Toc427856636"/>
+      <w:r>
+        <w:t>Undersize packet</w:t>
+      </w:r>
+      <w:bookmarkEnd w:id="8"/>
+    </w:p>
+    <w:p>
+      <w:r>
+        <w:t xml:space="preserve">Send packets as in the loopback testcase, but </w:t>
+      </w:r>
+      <w:r>
+        <w:t>force</w:t>
+      </w:r>
+      <w:r>
+        <w:t xml:space="preserve">. Verify that the DUT responds as expected: </w:t>
+      </w:r>
+      <w:r>
+        <w:t>it should basically work the same as the loopback test</w:t>
+      </w:r>
+      <w:r>
+        <w:t>.</w:t>
+      </w:r>
+      <w:r>
+        <w:t xml:space="preserve"> </w:t>
+      </w:r>
+      <w:r>
+        <w:t>Use randomization on:</w:t>
+      </w:r>
+    </w:p>
+    <w:p>
+      <w:pPr>
+        <w:pStyle w:val="ListParagraph"/>
+        <w:numPr>
+          <w:ilvl w:val="0"/>
+          <w:numId w:val="1"/>
+        </w:numPr>
+      </w:pPr>
+      <w:r>
+        <w:t>Number of packets sent</w:t>
+      </w:r>
+    </w:p>
+    <w:p>
+      <w:pPr>
+        <w:pStyle w:val="ListParagraph"/>
+        <w:numPr>
+          <w:ilvl w:val="0"/>
+          <w:numId w:val="1"/>
+        </w:numPr>
+      </w:pPr>
+      <w:r>
+        <w:t>Packet data (contents)</w:t>
+      </w:r>
+    </w:p>
+    <w:p>
+      <w:pPr>
+        <w:pStyle w:val="ListParagraph"/>
+        <w:numPr>
+          <w:ilvl w:val="0"/>
+          <w:numId w:val="1"/>
+        </w:numPr>
+      </w:pPr>
+      <w:r>
+        <w:t>Packet length</w:t>
+      </w:r>
+      <w:r>
+        <w:t xml:space="preserve"> (constrained to an undersize value)</w:t>
+      </w:r>
+    </w:p>
+    <w:p>
+      <w:pPr>
+        <w:pStyle w:val="Heading2"/>
+      </w:pPr>
+    </w:p>
+    <w:p>
+      <w:pPr>
+        <w:pStyle w:val="Heading2"/>
+      </w:pPr>
+      <w:bookmarkStart w:id="9" w:name="_Toc427856637"/>
+      <w:r>
+        <w:t>Zero IPG (inter-packet gap) test case (as time and understanding allow)</w:t>
+      </w:r>
+      <w:bookmarkEnd w:id="9"/>
+    </w:p>
+    <w:p>
+      <w:r>
+        <w:t xml:space="preserve">Send packets as in the loopback testcase, but omit the </w:t>
+      </w:r>
+      <w:r>
+        <w:t>inter-packet gap</w:t>
+      </w:r>
+      <w:r>
+        <w:t xml:space="preserve"> that the DUT requires</w:t>
+      </w:r>
+      <w:r>
+        <w:t xml:space="preserve"> (this seems to require working at the XGMII interface, I’m not yet sure about that)</w:t>
+      </w:r>
+      <w:r>
+        <w:t>. Verify that the DUT responds as expected</w:t>
+      </w:r>
+      <w:r>
+        <w:t xml:space="preserve"> (I’m not yet sure how it should behave)</w:t>
+      </w:r>
+      <w:r>
+        <w:t>.</w:t>
+      </w:r>
+      <w:r>
+        <w:t xml:space="preserve"> </w:t>
+      </w:r>
+      <w:r>
+        <w:t>Use randomization on:</w:t>
+      </w:r>
+    </w:p>
+    <w:p>
+      <w:pPr>
+        <w:pStyle w:val="ListParagraph"/>
+        <w:numPr>
+          <w:ilvl w:val="0"/>
+          <w:numId w:val="1"/>
+        </w:numPr>
+      </w:pPr>
+      <w:r>
+        <w:t>Number of packets sent</w:t>
+      </w:r>
+    </w:p>
+    <w:p>
+      <w:pPr>
+        <w:pStyle w:val="ListParagraph"/>
+        <w:numPr>
+          <w:ilvl w:val="0"/>
+          <w:numId w:val="1"/>
+        </w:numPr>
+      </w:pPr>
+      <w:r>
+        <w:t>Packet data (contents)</w:t>
+      </w:r>
+    </w:p>
+    <w:p>
+      <w:pPr>
+        <w:pStyle w:val="ListParagraph"/>
+        <w:numPr>
+          <w:ilvl w:val="0"/>
+          <w:numId w:val="1"/>
+        </w:numPr>
+      </w:pPr>
+      <w:r>
+        <w:t>Packet length</w:t>
+      </w:r>
+    </w:p>
+    <w:p/>
     <w:p>
       <w:pPr>
         <w:pStyle w:val="Heading1"/>
       </w:pPr>
-      <w:r>
-        <w:t>Description of Test Cases</w:t>
-      </w:r>
-    </w:p>
-    <w:p/>
+      <w:bookmarkStart w:id="10" w:name="_Toc427856638"/>
+      <w:r>
+        <w:lastRenderedPageBreak/>
+        <w:t>Description of Driver, Monitor, Scoreboard (with block diagrams)</w:t>
+      </w:r>
+      <w:bookmarkEnd w:id="10"/>
+    </w:p>
+    <w:p>
+      <w:r>
+        <w:object w:dxaOrig="11505" w:dyaOrig="13531">
+          <v:shape id="_x0000_i1026" type="#_x0000_t75" style="width:467.7pt;height:549.8pt" o:ole="">
+            <v:imagedata r:id="rId10" o:title=""/>
+          </v:shape>
+          <o:OLEObject Type="Embed" ProgID="Visio.Drawing.15" ShapeID="_x0000_i1026" DrawAspect="Content" ObjectID="_1501598536" r:id="rId11"/>
+        </w:object>
+      </w:r>
+    </w:p>
+    <w:p>
+      <w:pPr>
+        <w:rPr>
+          <w:b/>
+        </w:rPr>
+      </w:pPr>
+      <w:r>
+        <w:rPr>
+          <w:b/>
+        </w:rPr>
+        <w:t>Figure 2: Block diagram of the testbench classes</w:t>
+      </w:r>
+    </w:p>
+    <w:p>
+      <w:r>
+        <w:t>The test system consists of a number of directories, each of which contain a testcase.sv file. Each testcase.sv file instantiates a program of the same name: “testcase”. The class relationships are as shown above. Class responsibilities:</w:t>
+      </w:r>
+    </w:p>
+    <w:p>
+      <w:pPr>
+        <w:pStyle w:val="Heading2"/>
+      </w:pPr>
+      <w:bookmarkStart w:id="11" w:name="_Toc427856639"/>
+      <w:r>
+        <w:lastRenderedPageBreak/>
+        <w:t>Driver class</w:t>
+      </w:r>
+      <w:bookmarkEnd w:id="11"/>
+    </w:p>
+    <w:p>
+      <w:r>
+        <w:t xml:space="preserve">Sends stimulus to the </w:t>
+      </w:r>
+      <w:r>
+        <w:t>DUT (device under test).</w:t>
+      </w:r>
+    </w:p>
+    <w:p>
+      <w:pPr>
+        <w:pStyle w:val="Heading2"/>
+      </w:pPr>
+      <w:bookmarkStart w:id="12" w:name="_Toc427856640"/>
+      <w:r>
+        <w:t>Monitor class</w:t>
+      </w:r>
+      <w:bookmarkEnd w:id="12"/>
+    </w:p>
+    <w:p>
+      <w:r>
+        <w:t>Collects the outputs from the DUT (device under test).</w:t>
+      </w:r>
+    </w:p>
+    <w:p>
+      <w:pPr>
+        <w:pStyle w:val="Heading2"/>
+      </w:pPr>
+      <w:bookmarkStart w:id="13" w:name="_Toc427856641"/>
+      <w:r>
+        <w:t>Scoreboard class</w:t>
+      </w:r>
+      <w:bookmarkEnd w:id="13"/>
+    </w:p>
+    <w:p>
+      <w:r>
+        <w:t>Compares what the Driver class sent, the Monitor class received, and any expected transformations that the DUT should have applied. Provides a pass/fail result for the individual packet.</w:t>
+      </w:r>
+    </w:p>
     <w:p>
       <w:pPr>
         <w:pStyle w:val="Heading1"/>
       </w:pPr>
-      <w:r>
-        <w:t>Description of Driver, Monitor, Scoreboard (with block diagrams)</w:t>
-      </w:r>
-    </w:p>
-    <w:p/>
-    <w:p>
-      <w:pPr>
-        <w:pStyle w:val="Heading1"/>
-      </w:pPr>
+      <w:bookmarkStart w:id="14" w:name="_Toc427856642"/>
       <w:r>
         <w:t>Coverage: Code Coverage, Functional Coverage, Assertions</w:t>
       </w:r>
-    </w:p>
-    <w:p/>
+      <w:bookmarkEnd w:id="14"/>
+    </w:p>
+    <w:p>
+      <w:r>
+        <w:t>These may be done if time allows, but for now, they are still just a TODO item.</w:t>
+      </w:r>
+    </w:p>
     <w:sectPr>
       <w:pgSz w:w="12240" w:h="15840"/>
       <w:pgMar w:top="1440" w:right="1440" w:bottom="1440" w:left="1440" w:header="720" w:footer="720" w:gutter="0"/>
@@ -316,6 +1748,243 @@
     </w:sectPr>
   </w:body>
 </w:document>
+</file>
+
+<file path=word/numbering.xml><?xml version="1.0" encoding="utf-8"?>
+<w:numbering xmlns:wpc="http://schemas.microsoft.com/office/word/2010/wordprocessingCanvas" xmlns:mc="http://schemas.openxmlformats.org/markup-compatibility/2006" xmlns:o="urn:schemas-microsoft-com:office:office" xmlns:r="http://schemas.openxmlformats.org/officeDocument/2006/relationships" xmlns:m="http://schemas.openxmlformats.org/officeDocument/2006/math" xmlns:v="urn:schemas-microsoft-com:vml" xmlns:wp14="http://schemas.microsoft.com/office/word/2010/wordprocessingDrawing" xmlns:wp="http://schemas.openxmlformats.org/drawingml/2006/wordprocessingDrawing" xmlns:w10="urn:schemas-microsoft-com:office:word" xmlns:w="http://schemas.openxmlformats.org/wordprocessingml/2006/main" xmlns:w14="http://schemas.microsoft.com/office/word/2010/wordml" xmlns:w15="http://schemas.microsoft.com/office/word/2012/wordml" xmlns:wpg="http://schemas.microsoft.com/office/word/2010/wordprocessingGroup" xmlns:wpi="http://schemas.microsoft.com/office/word/2010/wordprocessingInk" xmlns:wne="http://schemas.microsoft.com/office/word/2006/wordml" xmlns:wps="http://schemas.microsoft.com/office/word/2010/wordprocessingShape" mc:Ignorable="w14 w15 wp14">
+  <w:abstractNum w:abstractNumId="0" w15:restartNumberingAfterBreak="0">
+    <w:nsid w:val="104D7DF7"/>
+    <w:multiLevelType w:val="hybridMultilevel"/>
+    <w:tmpl w:val="9A985394"/>
+    <w:lvl w:ilvl="0" w:tplc="04090001">
+      <w:start w:val="1"/>
+      <w:numFmt w:val="bullet"/>
+      <w:lvlText w:val=""/>
+      <w:lvlJc w:val="left"/>
+      <w:pPr>
+        <w:ind w:left="720" w:hanging="360"/>
+      </w:pPr>
+      <w:rPr>
+        <w:rFonts w:ascii="Symbol" w:hAnsi="Symbol" w:hint="default"/>
+      </w:rPr>
+    </w:lvl>
+    <w:lvl w:ilvl="1" w:tplc="04090003" w:tentative="1">
+      <w:start w:val="1"/>
+      <w:numFmt w:val="bullet"/>
+      <w:lvlText w:val="o"/>
+      <w:lvlJc w:val="left"/>
+      <w:pPr>
+        <w:ind w:left="1440" w:hanging="360"/>
+      </w:pPr>
+      <w:rPr>
+        <w:rFonts w:ascii="Courier New" w:hAnsi="Courier New" w:cs="Courier New" w:hint="default"/>
+      </w:rPr>
+    </w:lvl>
+    <w:lvl w:ilvl="2" w:tplc="04090005" w:tentative="1">
+      <w:start w:val="1"/>
+      <w:numFmt w:val="bullet"/>
+      <w:lvlText w:val=""/>
+      <w:lvlJc w:val="left"/>
+      <w:pPr>
+        <w:ind w:left="2160" w:hanging="360"/>
+      </w:pPr>
+      <w:rPr>
+        <w:rFonts w:ascii="Wingdings" w:hAnsi="Wingdings" w:hint="default"/>
+      </w:rPr>
+    </w:lvl>
+    <w:lvl w:ilvl="3" w:tplc="04090001" w:tentative="1">
+      <w:start w:val="1"/>
+      <w:numFmt w:val="bullet"/>
+      <w:lvlText w:val=""/>
+      <w:lvlJc w:val="left"/>
+      <w:pPr>
+        <w:ind w:left="2880" w:hanging="360"/>
+      </w:pPr>
+      <w:rPr>
+        <w:rFonts w:ascii="Symbol" w:hAnsi="Symbol" w:hint="default"/>
+      </w:rPr>
+    </w:lvl>
+    <w:lvl w:ilvl="4" w:tplc="04090003" w:tentative="1">
+      <w:start w:val="1"/>
+      <w:numFmt w:val="bullet"/>
+      <w:lvlText w:val="o"/>
+      <w:lvlJc w:val="left"/>
+      <w:pPr>
+        <w:ind w:left="3600" w:hanging="360"/>
+      </w:pPr>
+      <w:rPr>
+        <w:rFonts w:ascii="Courier New" w:hAnsi="Courier New" w:cs="Courier New" w:hint="default"/>
+      </w:rPr>
+    </w:lvl>
+    <w:lvl w:ilvl="5" w:tplc="04090005" w:tentative="1">
+      <w:start w:val="1"/>
+      <w:numFmt w:val="bullet"/>
+      <w:lvlText w:val=""/>
+      <w:lvlJc w:val="left"/>
+      <w:pPr>
+        <w:ind w:left="4320" w:hanging="360"/>
+      </w:pPr>
+      <w:rPr>
+        <w:rFonts w:ascii="Wingdings" w:hAnsi="Wingdings" w:hint="default"/>
+      </w:rPr>
+    </w:lvl>
+    <w:lvl w:ilvl="6" w:tplc="04090001" w:tentative="1">
+      <w:start w:val="1"/>
+      <w:numFmt w:val="bullet"/>
+      <w:lvlText w:val=""/>
+      <w:lvlJc w:val="left"/>
+      <w:pPr>
+        <w:ind w:left="5040" w:hanging="360"/>
+      </w:pPr>
+      <w:rPr>
+        <w:rFonts w:ascii="Symbol" w:hAnsi="Symbol" w:hint="default"/>
+      </w:rPr>
+    </w:lvl>
+    <w:lvl w:ilvl="7" w:tplc="04090003" w:tentative="1">
+      <w:start w:val="1"/>
+      <w:numFmt w:val="bullet"/>
+      <w:lvlText w:val="o"/>
+      <w:lvlJc w:val="left"/>
+      <w:pPr>
+        <w:ind w:left="5760" w:hanging="360"/>
+      </w:pPr>
+      <w:rPr>
+        <w:rFonts w:ascii="Courier New" w:hAnsi="Courier New" w:cs="Courier New" w:hint="default"/>
+      </w:rPr>
+    </w:lvl>
+    <w:lvl w:ilvl="8" w:tplc="04090005" w:tentative="1">
+      <w:start w:val="1"/>
+      <w:numFmt w:val="bullet"/>
+      <w:lvlText w:val=""/>
+      <w:lvlJc w:val="left"/>
+      <w:pPr>
+        <w:ind w:left="6480" w:hanging="360"/>
+      </w:pPr>
+      <w:rPr>
+        <w:rFonts w:ascii="Wingdings" w:hAnsi="Wingdings" w:hint="default"/>
+      </w:rPr>
+    </w:lvl>
+  </w:abstractNum>
+  <w:abstractNum w:abstractNumId="1" w15:restartNumberingAfterBreak="0">
+    <w:nsid w:val="4D284E94"/>
+    <w:multiLevelType w:val="hybridMultilevel"/>
+    <w:tmpl w:val="725A7252"/>
+    <w:lvl w:ilvl="0" w:tplc="04090001">
+      <w:start w:val="1"/>
+      <w:numFmt w:val="bullet"/>
+      <w:lvlText w:val=""/>
+      <w:lvlJc w:val="left"/>
+      <w:pPr>
+        <w:ind w:left="720" w:hanging="360"/>
+      </w:pPr>
+      <w:rPr>
+        <w:rFonts w:ascii="Symbol" w:hAnsi="Symbol" w:hint="default"/>
+      </w:rPr>
+    </w:lvl>
+    <w:lvl w:ilvl="1" w:tplc="04090003" w:tentative="1">
+      <w:start w:val="1"/>
+      <w:numFmt w:val="bullet"/>
+      <w:lvlText w:val="o"/>
+      <w:lvlJc w:val="left"/>
+      <w:pPr>
+        <w:ind w:left="1440" w:hanging="360"/>
+      </w:pPr>
+      <w:rPr>
+        <w:rFonts w:ascii="Courier New" w:hAnsi="Courier New" w:cs="Courier New" w:hint="default"/>
+      </w:rPr>
+    </w:lvl>
+    <w:lvl w:ilvl="2" w:tplc="04090005" w:tentative="1">
+      <w:start w:val="1"/>
+      <w:numFmt w:val="bullet"/>
+      <w:lvlText w:val=""/>
+      <w:lvlJc w:val="left"/>
+      <w:pPr>
+        <w:ind w:left="2160" w:hanging="360"/>
+      </w:pPr>
+      <w:rPr>
+        <w:rFonts w:ascii="Wingdings" w:hAnsi="Wingdings" w:hint="default"/>
+      </w:rPr>
+    </w:lvl>
+    <w:lvl w:ilvl="3" w:tplc="04090001" w:tentative="1">
+      <w:start w:val="1"/>
+      <w:numFmt w:val="bullet"/>
+      <w:lvlText w:val=""/>
+      <w:lvlJc w:val="left"/>
+      <w:pPr>
+        <w:ind w:left="2880" w:hanging="360"/>
+      </w:pPr>
+      <w:rPr>
+        <w:rFonts w:ascii="Symbol" w:hAnsi="Symbol" w:hint="default"/>
+      </w:rPr>
+    </w:lvl>
+    <w:lvl w:ilvl="4" w:tplc="04090003" w:tentative="1">
+      <w:start w:val="1"/>
+      <w:numFmt w:val="bullet"/>
+      <w:lvlText w:val="o"/>
+      <w:lvlJc w:val="left"/>
+      <w:pPr>
+        <w:ind w:left="3600" w:hanging="360"/>
+      </w:pPr>
+      <w:rPr>
+        <w:rFonts w:ascii="Courier New" w:hAnsi="Courier New" w:cs="Courier New" w:hint="default"/>
+      </w:rPr>
+    </w:lvl>
+    <w:lvl w:ilvl="5" w:tplc="04090005" w:tentative="1">
+      <w:start w:val="1"/>
+      <w:numFmt w:val="bullet"/>
+      <w:lvlText w:val=""/>
+      <w:lvlJc w:val="left"/>
+      <w:pPr>
+        <w:ind w:left="4320" w:hanging="360"/>
+      </w:pPr>
+      <w:rPr>
+        <w:rFonts w:ascii="Wingdings" w:hAnsi="Wingdings" w:hint="default"/>
+      </w:rPr>
+    </w:lvl>
+    <w:lvl w:ilvl="6" w:tplc="04090001" w:tentative="1">
+      <w:start w:val="1"/>
+      <w:numFmt w:val="bullet"/>
+      <w:lvlText w:val=""/>
+      <w:lvlJc w:val="left"/>
+      <w:pPr>
+        <w:ind w:left="5040" w:hanging="360"/>
+      </w:pPr>
+      <w:rPr>
+        <w:rFonts w:ascii="Symbol" w:hAnsi="Symbol" w:hint="default"/>
+      </w:rPr>
+    </w:lvl>
+    <w:lvl w:ilvl="7" w:tplc="04090003" w:tentative="1">
+      <w:start w:val="1"/>
+      <w:numFmt w:val="bullet"/>
+      <w:lvlText w:val="o"/>
+      <w:lvlJc w:val="left"/>
+      <w:pPr>
+        <w:ind w:left="5760" w:hanging="360"/>
+      </w:pPr>
+      <w:rPr>
+        <w:rFonts w:ascii="Courier New" w:hAnsi="Courier New" w:cs="Courier New" w:hint="default"/>
+      </w:rPr>
+    </w:lvl>
+    <w:lvl w:ilvl="8" w:tplc="04090005" w:tentative="1">
+      <w:start w:val="1"/>
+      <w:numFmt w:val="bullet"/>
+      <w:lvlText w:val=""/>
+      <w:lvlJc w:val="left"/>
+      <w:pPr>
+        <w:ind w:left="6480" w:hanging="360"/>
+      </w:pPr>
+      <w:rPr>
+        <w:rFonts w:ascii="Wingdings" w:hAnsi="Wingdings" w:hint="default"/>
+      </w:rPr>
+    </w:lvl>
+  </w:abstractNum>
+  <w:num w:numId="1">
+    <w:abstractNumId w:val="0"/>
+  </w:num>
+  <w:num w:numId="2">
+    <w:abstractNumId w:val="1"/>
+  </w:num>
+</w:numbering>
 </file>
 
 <file path=word/styles.xml><?xml version="1.0" encoding="utf-8"?>
@@ -733,6 +2402,28 @@
       <w:szCs w:val="32"/>
     </w:rPr>
   </w:style>
+  <w:style w:type="paragraph" w:styleId="Heading2">
+    <w:name w:val="heading 2"/>
+    <w:basedOn w:val="Normal"/>
+    <w:next w:val="Normal"/>
+    <w:link w:val="Heading2Char"/>
+    <w:uiPriority w:val="9"/>
+    <w:unhideWhenUsed/>
+    <w:qFormat/>
+    <w:rsid w:val="000942D7"/>
+    <w:pPr>
+      <w:keepNext/>
+      <w:keepLines/>
+      <w:spacing w:before="40" w:after="0"/>
+      <w:outlineLvl w:val="1"/>
+    </w:pPr>
+    <w:rPr>
+      <w:rFonts w:asciiTheme="majorHAnsi" w:eastAsiaTheme="majorEastAsia" w:hAnsiTheme="majorHAnsi" w:cstheme="majorBidi"/>
+      <w:color w:val="2E74B5" w:themeColor="accent1" w:themeShade="BF"/>
+      <w:sz w:val="26"/>
+      <w:szCs w:val="26"/>
+    </w:rPr>
+  </w:style>
   <w:style w:type="character" w:default="1" w:styleId="DefaultParagraphFont">
     <w:name w:val="Default Paragraph Font"/>
     <w:uiPriority w:val="1"/>
@@ -783,6 +2474,55 @@
       <w:sz w:val="32"/>
       <w:szCs w:val="32"/>
     </w:rPr>
+  </w:style>
+  <w:style w:type="character" w:customStyle="1" w:styleId="Heading2Char">
+    <w:name w:val="Heading 2 Char"/>
+    <w:basedOn w:val="DefaultParagraphFont"/>
+    <w:link w:val="Heading2"/>
+    <w:uiPriority w:val="9"/>
+    <w:rsid w:val="000942D7"/>
+    <w:rPr>
+      <w:rFonts w:asciiTheme="majorHAnsi" w:eastAsiaTheme="majorEastAsia" w:hAnsiTheme="majorHAnsi" w:cstheme="majorBidi"/>
+      <w:color w:val="2E74B5" w:themeColor="accent1" w:themeShade="BF"/>
+      <w:sz w:val="26"/>
+      <w:szCs w:val="26"/>
+    </w:rPr>
+  </w:style>
+  <w:style w:type="paragraph" w:styleId="TOC1">
+    <w:name w:val="toc 1"/>
+    <w:basedOn w:val="Normal"/>
+    <w:next w:val="Normal"/>
+    <w:autoRedefine/>
+    <w:uiPriority w:val="39"/>
+    <w:unhideWhenUsed/>
+    <w:rsid w:val="00FC07B2"/>
+    <w:pPr>
+      <w:spacing w:after="100"/>
+    </w:pPr>
+  </w:style>
+  <w:style w:type="paragraph" w:styleId="TOC2">
+    <w:name w:val="toc 2"/>
+    <w:basedOn w:val="Normal"/>
+    <w:next w:val="Normal"/>
+    <w:autoRedefine/>
+    <w:uiPriority w:val="39"/>
+    <w:unhideWhenUsed/>
+    <w:rsid w:val="00FC07B2"/>
+    <w:pPr>
+      <w:spacing w:after="100"/>
+      <w:ind w:left="220"/>
+    </w:pPr>
+  </w:style>
+  <w:style w:type="paragraph" w:styleId="ListParagraph">
+    <w:name w:val="List Paragraph"/>
+    <w:basedOn w:val="Normal"/>
+    <w:uiPriority w:val="34"/>
+    <w:qFormat/>
+    <w:rsid w:val="00C01B2A"/>
+    <w:pPr>
+      <w:ind w:left="720"/>
+      <w:contextualSpacing/>
+    </w:pPr>
   </w:style>
 </w:styles>
 </file>
@@ -1046,4 +2786,16 @@
     </a:ext>
   </a:extLst>
 </a:theme>
+</file>
+
+<file path=customXml/item1.xml><?xml version="1.0" encoding="utf-8"?>
+<b:Sources xmlns:b="http://schemas.openxmlformats.org/officeDocument/2006/bibliography" xmlns="http://schemas.openxmlformats.org/officeDocument/2006/bibliography" SelectedStyle="\CHICAGO.XSL" StyleName="Chicago" Version="16"/>
+</file>
+
+<file path=customXml/itemProps1.xml><?xml version="1.0" encoding="utf-8"?>
+<ds:datastoreItem xmlns:ds="http://schemas.openxmlformats.org/officeDocument/2006/customXml" ds:itemID="{4C689176-43FC-43CE-9F2D-CBF30DFF71EB}">
+  <ds:schemaRefs>
+    <ds:schemaRef ds:uri="http://schemas.openxmlformats.org/officeDocument/2006/bibliography"/>
+  </ds:schemaRefs>
+</ds:datastoreItem>
 </file>
</xml_diff>

<commit_message>
Fixed the env inheritance in testplan document.
</commit_message>
<xml_diff>
--- a/ucsc/SystemVerilog_OOP_testbench_18966/lab-project-10gEthernetMAC/doc/John_Hubbard_10GBs_test_plan_SystemVerilog_OOP_20Aug2015.docx
+++ b/ucsc/SystemVerilog_OOP_testbench_18966/lab-project-10gEthernetMAC/doc/John_Hubbard_10GBs_test_plan_SystemVerilog_OOP_20Aug2015.docx
@@ -10,37 +10,37 @@
           <w:sz w:val="48"/>
         </w:rPr>
       </w:pPr>
+      <w:proofErr w:type="spellStart"/>
       <w:r>
         <w:rPr>
           <w:b/>
           <w:sz w:val="48"/>
         </w:rPr>
-        <w:t>TestPlan for 10 Gb/s Ethernet MAC block</w:t>
-      </w:r>
-    </w:p>
-    <w:p>
-      <w:pPr>
-        <w:jc w:val="center"/>
+        <w:t>TestPlan</w:t>
+      </w:r>
+      <w:proofErr w:type="spellEnd"/>
+      <w:r>
         <w:rPr>
           <w:b/>
           <w:sz w:val="48"/>
         </w:rPr>
-      </w:pPr>
-    </w:p>
-    <w:p>
-      <w:pPr>
-        <w:jc w:val="center"/>
+        <w:t xml:space="preserve"> for 10 </w:t>
+      </w:r>
+      <w:proofErr w:type="gramStart"/>
+      <w:r>
         <w:rPr>
           <w:b/>
           <w:sz w:val="48"/>
         </w:rPr>
-      </w:pPr>
+        <w:t>Gb/</w:t>
+      </w:r>
+      <w:proofErr w:type="gramEnd"/>
       <w:r>
         <w:rPr>
           <w:b/>
           <w:sz w:val="48"/>
         </w:rPr>
-        <w:t>Final Class Project for USCS 18966: SystemVerilog OOP Testbench (Instructor: Benjamin Ting)</w:t>
+        <w:t>s Ethernet MAC block</w:t>
       </w:r>
     </w:p>
     <w:p>
@@ -65,23 +65,96 @@
           <w:b/>
           <w:sz w:val="48"/>
         </w:rPr>
-        <w:t>Date: 20 Aug 2015</w:t>
-      </w:r>
-    </w:p>
-    <w:p>
-      <w:pPr>
-        <w:jc w:val="center"/>
+        <w:t xml:space="preserve">Final Class Project for USCS 18966: </w:t>
+      </w:r>
+      <w:proofErr w:type="spellStart"/>
+      <w:r>
         <w:rPr>
           <w:b/>
           <w:sz w:val="48"/>
         </w:rPr>
-      </w:pPr>
+        <w:t>SystemVerilog</w:t>
+      </w:r>
+      <w:proofErr w:type="spellEnd"/>
       <w:r>
         <w:rPr>
           <w:b/>
           <w:sz w:val="48"/>
         </w:rPr>
-        <w:t xml:space="preserve">Student (author of testplan): John Hubbard </w:t>
+        <w:t xml:space="preserve"> OOP </w:t>
+      </w:r>
+      <w:proofErr w:type="spellStart"/>
+      <w:r>
+        <w:rPr>
+          <w:b/>
+          <w:sz w:val="48"/>
+        </w:rPr>
+        <w:t>Testbench</w:t>
+      </w:r>
+      <w:proofErr w:type="spellEnd"/>
+      <w:r>
+        <w:rPr>
+          <w:b/>
+          <w:sz w:val="48"/>
+        </w:rPr>
+        <w:t xml:space="preserve"> (Instructor: Benjamin Ting)</w:t>
+      </w:r>
+    </w:p>
+    <w:p>
+      <w:pPr>
+        <w:jc w:val="center"/>
+        <w:rPr>
+          <w:b/>
+          <w:sz w:val="48"/>
+        </w:rPr>
+      </w:pPr>
+    </w:p>
+    <w:p>
+      <w:pPr>
+        <w:jc w:val="center"/>
+        <w:rPr>
+          <w:b/>
+          <w:sz w:val="48"/>
+        </w:rPr>
+      </w:pPr>
+      <w:r>
+        <w:rPr>
+          <w:b/>
+          <w:sz w:val="48"/>
+        </w:rPr>
+        <w:t>Date: 20 Aug 2015</w:t>
+      </w:r>
+    </w:p>
+    <w:p>
+      <w:pPr>
+        <w:jc w:val="center"/>
+        <w:rPr>
+          <w:b/>
+          <w:sz w:val="48"/>
+        </w:rPr>
+      </w:pPr>
+      <w:r>
+        <w:rPr>
+          <w:b/>
+          <w:sz w:val="48"/>
+        </w:rPr>
+        <w:t xml:space="preserve">Student (author of </w:t>
+      </w:r>
+      <w:proofErr w:type="spellStart"/>
+      <w:r>
+        <w:rPr>
+          <w:b/>
+          <w:sz w:val="48"/>
+        </w:rPr>
+        <w:t>testplan</w:t>
+      </w:r>
+      <w:proofErr w:type="spellEnd"/>
+      <w:r>
+        <w:rPr>
+          <w:b/>
+          <w:sz w:val="48"/>
+        </w:rPr>
+        <w:t xml:space="preserve">): John Hubbard </w:t>
       </w:r>
       <w:hyperlink r:id="rId6" w:history="1">
         <w:r>
@@ -103,7 +176,7 @@
       <w:pPr>
         <w:pStyle w:val="Heading1"/>
       </w:pPr>
-      <w:bookmarkStart w:id="0" w:name="_Toc427856629"/>
+      <w:bookmarkStart w:id="0" w:name="_Toc427857030"/>
       <w:r>
         <w:lastRenderedPageBreak/>
         <w:t>Table of Contents</w:t>
@@ -130,7 +203,7 @@
       <w:r>
         <w:fldChar w:fldCharType="separate"/>
       </w:r>
-      <w:hyperlink w:anchor="_Toc427856629" w:history="1">
+      <w:hyperlink w:anchor="_Toc427857030" w:history="1">
         <w:r>
           <w:rPr>
             <w:rStyle w:val="Hyperlink"/>
@@ -157,7 +230,7 @@
             <w:noProof/>
             <w:webHidden/>
           </w:rPr>
-          <w:instrText xml:space="preserve"> PAGEREF _Toc427856629 \h </w:instrText>
+          <w:instrText xml:space="preserve"> PAGEREF _Toc427857030 \h </w:instrText>
         </w:r>
         <w:r>
           <w:rPr>
@@ -199,7 +272,7 @@
           <w:noProof/>
         </w:rPr>
       </w:pPr>
-      <w:hyperlink w:anchor="_Toc427856630" w:history="1">
+      <w:hyperlink w:anchor="_Toc427857031" w:history="1">
         <w:r>
           <w:rPr>
             <w:rStyle w:val="Hyperlink"/>
@@ -226,7 +299,7 @@
             <w:noProof/>
             <w:webHidden/>
           </w:rPr>
-          <w:instrText xml:space="preserve"> PAGEREF _Toc427856630 \h </w:instrText>
+          <w:instrText xml:space="preserve"> PAGEREF _Toc427857031 \h </w:instrText>
         </w:r>
         <w:r>
           <w:rPr>
@@ -268,7 +341,7 @@
           <w:noProof/>
         </w:rPr>
       </w:pPr>
-      <w:hyperlink w:anchor="_Toc427856631" w:history="1">
+      <w:hyperlink w:anchor="_Toc427857032" w:history="1">
         <w:r>
           <w:rPr>
             <w:rStyle w:val="Hyperlink"/>
@@ -295,7 +368,7 @@
             <w:noProof/>
             <w:webHidden/>
           </w:rPr>
-          <w:instrText xml:space="preserve"> PAGEREF _Toc427856631 \h </w:instrText>
+          <w:instrText xml:space="preserve"> PAGEREF _Toc427857032 \h </w:instrText>
         </w:r>
         <w:r>
           <w:rPr>
@@ -337,7 +410,7 @@
           <w:noProof/>
         </w:rPr>
       </w:pPr>
-      <w:hyperlink w:anchor="_Toc427856632" w:history="1">
+      <w:hyperlink w:anchor="_Toc427857033" w:history="1">
         <w:r>
           <w:rPr>
             <w:rStyle w:val="Hyperlink"/>
@@ -364,7 +437,7 @@
             <w:noProof/>
             <w:webHidden/>
           </w:rPr>
-          <w:instrText xml:space="preserve"> PAGEREF _Toc427856632 \h </w:instrText>
+          <w:instrText xml:space="preserve"> PAGEREF _Toc427857033 \h </w:instrText>
         </w:r>
         <w:r>
           <w:rPr>
@@ -406,7 +479,7 @@
           <w:noProof/>
         </w:rPr>
       </w:pPr>
-      <w:hyperlink w:anchor="_Toc427856633" w:history="1">
+      <w:hyperlink w:anchor="_Toc427857034" w:history="1">
         <w:r>
           <w:rPr>
             <w:rStyle w:val="Hyperlink"/>
@@ -433,7 +506,7 @@
             <w:noProof/>
             <w:webHidden/>
           </w:rPr>
-          <w:instrText xml:space="preserve"> PAGEREF _Toc427856633 \h </w:instrText>
+          <w:instrText xml:space="preserve"> PAGEREF _Toc427857034 \h </w:instrText>
         </w:r>
         <w:r>
           <w:rPr>
@@ -475,7 +548,7 @@
           <w:noProof/>
         </w:rPr>
       </w:pPr>
-      <w:hyperlink w:anchor="_Toc427856634" w:history="1">
+      <w:hyperlink w:anchor="_Toc427857035" w:history="1">
         <w:r>
           <w:rPr>
             <w:rStyle w:val="Hyperlink"/>
@@ -502,7 +575,7 @@
             <w:noProof/>
             <w:webHidden/>
           </w:rPr>
-          <w:instrText xml:space="preserve"> PAGEREF _Toc427856634 \h </w:instrText>
+          <w:instrText xml:space="preserve"> PAGEREF _Toc427857035 \h </w:instrText>
         </w:r>
         <w:r>
           <w:rPr>
@@ -544,7 +617,7 @@
           <w:noProof/>
         </w:rPr>
       </w:pPr>
-      <w:hyperlink w:anchor="_Toc427856635" w:history="1">
+      <w:hyperlink w:anchor="_Toc427857036" w:history="1">
         <w:r>
           <w:rPr>
             <w:rStyle w:val="Hyperlink"/>
@@ -571,7 +644,7 @@
             <w:noProof/>
             <w:webHidden/>
           </w:rPr>
-          <w:instrText xml:space="preserve"> PAGEREF _Toc427856635 \h </w:instrText>
+          <w:instrText xml:space="preserve"> PAGEREF _Toc427857036 \h </w:instrText>
         </w:r>
         <w:r>
           <w:rPr>
@@ -613,7 +686,7 @@
           <w:noProof/>
         </w:rPr>
       </w:pPr>
-      <w:hyperlink w:anchor="_Toc427856636" w:history="1">
+      <w:hyperlink w:anchor="_Toc427857037" w:history="1">
         <w:r>
           <w:rPr>
             <w:rStyle w:val="Hyperlink"/>
@@ -640,7 +713,7 @@
             <w:noProof/>
             <w:webHidden/>
           </w:rPr>
-          <w:instrText xml:space="preserve"> PAGEREF _Toc427856636 \h </w:instrText>
+          <w:instrText xml:space="preserve"> PAGEREF _Toc427857037 \h </w:instrText>
         </w:r>
         <w:r>
           <w:rPr>
@@ -682,7 +755,7 @@
           <w:noProof/>
         </w:rPr>
       </w:pPr>
-      <w:hyperlink w:anchor="_Toc427856637" w:history="1">
+      <w:hyperlink w:anchor="_Toc427857038" w:history="1">
         <w:r>
           <w:rPr>
             <w:rStyle w:val="Hyperlink"/>
@@ -709,7 +782,7 @@
             <w:noProof/>
             <w:webHidden/>
           </w:rPr>
-          <w:instrText xml:space="preserve"> PAGEREF _Toc427856637 \h </w:instrText>
+          <w:instrText xml:space="preserve"> PAGEREF _Toc427857038 \h </w:instrText>
         </w:r>
         <w:r>
           <w:rPr>
@@ -751,7 +824,7 @@
           <w:noProof/>
         </w:rPr>
       </w:pPr>
-      <w:hyperlink w:anchor="_Toc427856638" w:history="1">
+      <w:hyperlink w:anchor="_Toc427857039" w:history="1">
         <w:r>
           <w:rPr>
             <w:rStyle w:val="Hyperlink"/>
@@ -778,7 +851,7 @@
             <w:noProof/>
             <w:webHidden/>
           </w:rPr>
-          <w:instrText xml:space="preserve"> PAGEREF _Toc427856638 \h </w:instrText>
+          <w:instrText xml:space="preserve"> PAGEREF _Toc427857039 \h </w:instrText>
         </w:r>
         <w:r>
           <w:rPr>
@@ -820,7 +893,7 @@
           <w:noProof/>
         </w:rPr>
       </w:pPr>
-      <w:hyperlink w:anchor="_Toc427856639" w:history="1">
+      <w:hyperlink w:anchor="_Toc427857040" w:history="1">
         <w:r>
           <w:rPr>
             <w:rStyle w:val="Hyperlink"/>
@@ -847,7 +920,7 @@
             <w:noProof/>
             <w:webHidden/>
           </w:rPr>
-          <w:instrText xml:space="preserve"> PAGEREF _Toc427856639 \h </w:instrText>
+          <w:instrText xml:space="preserve"> PAGEREF _Toc427857040 \h </w:instrText>
         </w:r>
         <w:r>
           <w:rPr>
@@ -889,7 +962,7 @@
           <w:noProof/>
         </w:rPr>
       </w:pPr>
-      <w:hyperlink w:anchor="_Toc427856640" w:history="1">
+      <w:hyperlink w:anchor="_Toc427857041" w:history="1">
         <w:r>
           <w:rPr>
             <w:rStyle w:val="Hyperlink"/>
@@ -916,7 +989,7 @@
             <w:noProof/>
             <w:webHidden/>
           </w:rPr>
-          <w:instrText xml:space="preserve"> PAGEREF _Toc427856640 \h </w:instrText>
+          <w:instrText xml:space="preserve"> PAGEREF _Toc427857041 \h </w:instrText>
         </w:r>
         <w:r>
           <w:rPr>
@@ -958,7 +1031,7 @@
           <w:noProof/>
         </w:rPr>
       </w:pPr>
-      <w:hyperlink w:anchor="_Toc427856641" w:history="1">
+      <w:hyperlink w:anchor="_Toc427857042" w:history="1">
         <w:r>
           <w:rPr>
             <w:rStyle w:val="Hyperlink"/>
@@ -985,7 +1058,7 @@
             <w:noProof/>
             <w:webHidden/>
           </w:rPr>
-          <w:instrText xml:space="preserve"> PAGEREF _Toc427856641 \h </w:instrText>
+          <w:instrText xml:space="preserve"> PAGEREF _Toc427857042 \h </w:instrText>
         </w:r>
         <w:r>
           <w:rPr>
@@ -1027,7 +1100,7 @@
           <w:noProof/>
         </w:rPr>
       </w:pPr>
-      <w:hyperlink w:anchor="_Toc427856642" w:history="1">
+      <w:hyperlink w:anchor="_Toc427857043" w:history="1">
         <w:r>
           <w:rPr>
             <w:rStyle w:val="Hyperlink"/>
@@ -1054,7 +1127,7 @@
             <w:noProof/>
             <w:webHidden/>
           </w:rPr>
-          <w:instrText xml:space="preserve"> PAGEREF _Toc427856642 \h </w:instrText>
+          <w:instrText xml:space="preserve"> PAGEREF _Toc427857043 \h </w:instrText>
         </w:r>
         <w:r>
           <w:rPr>
@@ -1105,27 +1178,37 @@
       <w:r>
         <w:br w:type="page"/>
       </w:r>
+      <w:bookmarkStart w:id="1" w:name="_GoBack"/>
+      <w:bookmarkEnd w:id="1"/>
     </w:p>
     <w:p>
       <w:pPr>
         <w:pStyle w:val="Heading1"/>
       </w:pPr>
-      <w:bookmarkStart w:id="1" w:name="_Toc427856630"/>
+      <w:bookmarkStart w:id="2" w:name="_Toc427857031"/>
       <w:r>
         <w:lastRenderedPageBreak/>
         <w:t>Description of Test Plan</w:t>
       </w:r>
-      <w:bookmarkEnd w:id="1"/>
-    </w:p>
-    <w:p>
-      <w:r>
-        <w:t>This test plan exercises the 10 G</w:t>
+      <w:bookmarkEnd w:id="2"/>
+    </w:p>
+    <w:p>
+      <w:r>
+        <w:t xml:space="preserve">This test plan exercises the 10 </w:t>
+      </w:r>
+      <w:proofErr w:type="gramStart"/>
+      <w:r>
+        <w:t>G</w:t>
       </w:r>
       <w:r>
         <w:t>b</w:t>
       </w:r>
       <w:r>
-        <w:t xml:space="preserve">/s Ethernet MAC block. That project may be found at </w:t>
+        <w:t>/</w:t>
+      </w:r>
+      <w:proofErr w:type="gramEnd"/>
+      <w:r>
+        <w:t xml:space="preserve">s Ethernet MAC block. That project may be found at </w:t>
       </w:r>
       <w:hyperlink r:id="rId7" w:history="1">
         <w:r>
@@ -1139,7 +1222,15 @@
         <w:t xml:space="preserve"> . Throughout this document,</w:t>
       </w:r>
       <w:r>
-        <w:t xml:space="preserve"> the block will be referred to as either the “DUT” (Device Under Test), or the “Ethernet MAC block”.</w:t>
+        <w:t xml:space="preserve"> the block will be referred to as either the “DUT” (Device </w:t>
+      </w:r>
+      <w:proofErr w:type="gramStart"/>
+      <w:r>
+        <w:t>Under</w:t>
+      </w:r>
+      <w:proofErr w:type="gramEnd"/>
+      <w:r>
+        <w:t xml:space="preserve"> Test), or the “Ethernet MAC block”.</w:t>
       </w:r>
     </w:p>
     <w:p>
@@ -1178,7 +1269,7 @@
           <v:shape id="_x0000_i1025" type="#_x0000_t75" style="width:467.7pt;height:286.8pt" o:ole="">
             <v:imagedata r:id="rId8" o:title=""/>
           </v:shape>
-          <o:OLEObject Type="Embed" ProgID="Visio.Drawing.15" ShapeID="_x0000_i1025" DrawAspect="Content" ObjectID="_1501598535" r:id="rId9"/>
+          <o:OLEObject Type="Embed" ProgID="Visio.Drawing.15" ShapeID="_x0000_i1025" DrawAspect="Content" ObjectID="_1501598861" r:id="rId9"/>
         </w:object>
       </w:r>
     </w:p>
@@ -1214,24 +1305,45 @@
     </w:p>
     <w:p>
       <w:r>
-        <w:t>It is also important to verify that the serial bitstream</w:t>
-      </w:r>
-      <w:r>
-        <w:t xml:space="preserve"> (xgmii, in Figure 1)</w:t>
-      </w:r>
-      <w:r>
-        <w:t xml:space="preserve"> is in accordance with specifications. However, doing so that is beyond the scope of this document, as our purpose in this course is primarily to build and use an OOP (Object Oriented Programming) test bench in SystemVerilog.</w:t>
+        <w:t xml:space="preserve">It is also important to verify that the serial </w:t>
+      </w:r>
+      <w:proofErr w:type="spellStart"/>
+      <w:r>
+        <w:t>bitstream</w:t>
+      </w:r>
+      <w:proofErr w:type="spellEnd"/>
+      <w:r>
+        <w:t xml:space="preserve"> (</w:t>
+      </w:r>
+      <w:proofErr w:type="spellStart"/>
+      <w:r>
+        <w:t>xgmii</w:t>
+      </w:r>
+      <w:proofErr w:type="spellEnd"/>
+      <w:r>
+        <w:t>, in Figure 1)</w:t>
+      </w:r>
+      <w:r>
+        <w:t xml:space="preserve"> is in accordance with specifications. However, doing so that is beyond the scope of this document, as our purpose in this course is primarily to build and use an OOP (Object Oriented Programming) test bench in </w:t>
+      </w:r>
+      <w:proofErr w:type="spellStart"/>
+      <w:r>
+        <w:t>SystemVerilog</w:t>
+      </w:r>
+      <w:proofErr w:type="spellEnd"/>
+      <w:r>
+        <w:t>.</w:t>
       </w:r>
     </w:p>
     <w:p>
       <w:pPr>
         <w:pStyle w:val="Heading1"/>
       </w:pPr>
-      <w:bookmarkStart w:id="2" w:name="_Toc427856631"/>
+      <w:bookmarkStart w:id="3" w:name="_Toc427857032"/>
       <w:r>
         <w:t>Description of Test Cases</w:t>
       </w:r>
-      <w:bookmarkEnd w:id="2"/>
+      <w:bookmarkEnd w:id="3"/>
     </w:p>
     <w:p>
       <w:r>
@@ -1240,8 +1352,6 @@
       <w:r>
         <w:t xml:space="preserve"> </w:t>
       </w:r>
-      <w:bookmarkStart w:id="3" w:name="_GoBack"/>
-      <w:bookmarkEnd w:id="3"/>
       <w:r>
         <w:t>cases exist:</w:t>
       </w:r>
@@ -1250,15 +1360,28 @@
       <w:pPr>
         <w:pStyle w:val="Heading2"/>
       </w:pPr>
-      <w:bookmarkStart w:id="4" w:name="_Toc427856632"/>
-      <w:r>
-        <w:t>Loopback testcase</w:t>
+      <w:bookmarkStart w:id="4" w:name="_Toc427857033"/>
+      <w:r>
+        <w:t xml:space="preserve">Loopback </w:t>
+      </w:r>
+      <w:proofErr w:type="spellStart"/>
+      <w:r>
+        <w:t>testcase</w:t>
       </w:r>
       <w:bookmarkEnd w:id="4"/>
-    </w:p>
-    <w:p>
-      <w:r>
-        <w:t>As shown in Figure 1, simply send packets to the DUT, and receive them back from the DUT. Verify that the packet contents are indentical. Use randomization on:</w:t>
+      <w:proofErr w:type="spellEnd"/>
+    </w:p>
+    <w:p>
+      <w:r>
+        <w:t xml:space="preserve">As shown in Figure 1, simply send packets to the DUT, and receive them back from the DUT. Verify that the packet contents are </w:t>
+      </w:r>
+      <w:proofErr w:type="spellStart"/>
+      <w:r>
+        <w:t>indentical</w:t>
+      </w:r>
+      <w:proofErr w:type="spellEnd"/>
+      <w:r>
+        <w:t>. Use randomization on:</w:t>
       </w:r>
     </w:p>
     <w:p>
@@ -1302,15 +1425,36 @@
       <w:pPr>
         <w:pStyle w:val="Heading2"/>
       </w:pPr>
-      <w:bookmarkStart w:id="5" w:name="_Toc427856633"/>
-      <w:r>
-        <w:t>Missing EOP (end of packet) testcase</w:t>
+      <w:bookmarkStart w:id="5" w:name="_Toc427857034"/>
+      <w:r>
+        <w:t xml:space="preserve">Missing EOP (end of packet) </w:t>
+      </w:r>
+      <w:proofErr w:type="spellStart"/>
+      <w:r>
+        <w:t>testcase</w:t>
       </w:r>
       <w:bookmarkEnd w:id="5"/>
-    </w:p>
-    <w:p>
-      <w:r>
-        <w:t>Send packets as in the loopback testcase, but omit the EOP signal that the DUT requires. Verify that the DUT responds as expected: pkt_rx_err should be asserted.</w:t>
+      <w:proofErr w:type="spellEnd"/>
+    </w:p>
+    <w:p>
+      <w:r>
+        <w:t xml:space="preserve">Send packets as in the loopback </w:t>
+      </w:r>
+      <w:proofErr w:type="spellStart"/>
+      <w:r>
+        <w:t>testcase</w:t>
+      </w:r>
+      <w:proofErr w:type="spellEnd"/>
+      <w:r>
+        <w:t xml:space="preserve">, but omit the EOP signal that the DUT requires. Verify that the DUT responds as expected: </w:t>
+      </w:r>
+      <w:proofErr w:type="spellStart"/>
+      <w:r>
+        <w:t>pkt_rx_err</w:t>
+      </w:r>
+      <w:proofErr w:type="spellEnd"/>
+      <w:r>
+        <w:t xml:space="preserve"> should be asserted.</w:t>
       </w:r>
       <w:r>
         <w:t xml:space="preserve"> </w:t>
@@ -1359,27 +1503,28 @@
       <w:pPr>
         <w:pStyle w:val="Heading2"/>
       </w:pPr>
-      <w:bookmarkStart w:id="6" w:name="_Toc427856634"/>
-      <w:r>
-        <w:t>Missing SOP (start of packet) testcase</w:t>
+      <w:bookmarkStart w:id="6" w:name="_Toc427857035"/>
+      <w:r>
+        <w:t xml:space="preserve">Missing SOP (start of packet) </w:t>
+      </w:r>
+      <w:proofErr w:type="spellStart"/>
+      <w:r>
+        <w:t>testcase</w:t>
       </w:r>
       <w:bookmarkEnd w:id="6"/>
-    </w:p>
-    <w:p>
-      <w:r>
-        <w:t xml:space="preserve">Send packets as in the loopback testcase, but omit the </w:t>
-      </w:r>
-      <w:r>
-        <w:t>S</w:t>
-      </w:r>
-      <w:r>
-        <w:t xml:space="preserve">OP signal that the DUT requires. Verify that the DUT responds as expected: </w:t>
-      </w:r>
-      <w:r>
-        <w:t>no packets should be received</w:t>
-      </w:r>
-      <w:r>
-        <w:t>.</w:t>
+      <w:proofErr w:type="spellEnd"/>
+    </w:p>
+    <w:p>
+      <w:r>
+        <w:t xml:space="preserve">Send packets as in the loopback </w:t>
+      </w:r>
+      <w:proofErr w:type="spellStart"/>
+      <w:r>
+        <w:t>testcase</w:t>
+      </w:r>
+      <w:proofErr w:type="spellEnd"/>
+      <w:r>
+        <w:t>, but omit the SOP signal that the DUT requires. Verify that the DUT responds as expected: no packets should be received.</w:t>
       </w:r>
       <w:r>
         <w:t xml:space="preserve"> </w:t>
@@ -1428,7 +1573,7 @@
       <w:pPr>
         <w:pStyle w:val="Heading2"/>
       </w:pPr>
-      <w:bookmarkStart w:id="7" w:name="_Toc427856635"/>
+      <w:bookmarkStart w:id="7" w:name="_Toc427857036"/>
       <w:r>
         <w:t>Oversize packet</w:t>
       </w:r>
@@ -1436,7 +1581,23 @@
     </w:p>
     <w:p>
       <w:r>
-        <w:t>Send packets as in the loopback testcase, but omit the SOP signal that the DUT requires. Verify that the DUT responds as expected: pkt_rx_err should be asserted.</w:t>
+        <w:t xml:space="preserve">Send packets as in the loopback </w:t>
+      </w:r>
+      <w:proofErr w:type="spellStart"/>
+      <w:r>
+        <w:t>testcase</w:t>
+      </w:r>
+      <w:proofErr w:type="spellEnd"/>
+      <w:r>
+        <w:t xml:space="preserve">, but omit the SOP signal that the DUT requires. Verify that the DUT responds as expected: </w:t>
+      </w:r>
+      <w:proofErr w:type="spellStart"/>
+      <w:r>
+        <w:t>pkt_rx_err</w:t>
+      </w:r>
+      <w:proofErr w:type="spellEnd"/>
+      <w:r>
+        <w:t xml:space="preserve"> should be asserted.</w:t>
       </w:r>
       <w:r>
         <w:t xml:space="preserve"> </w:t>
@@ -1478,17 +1639,14 @@
         </w:numPr>
       </w:pPr>
       <w:r>
-        <w:t>Packet length</w:t>
-      </w:r>
-      <w:r>
-        <w:t xml:space="preserve"> (constrained to an oversize value)</w:t>
+        <w:t>Packet length (constrained to an oversize value)</w:t>
       </w:r>
     </w:p>
     <w:p>
       <w:pPr>
         <w:pStyle w:val="Heading2"/>
       </w:pPr>
-      <w:bookmarkStart w:id="8" w:name="_Toc427856636"/>
+      <w:bookmarkStart w:id="8" w:name="_Toc427857037"/>
       <w:r>
         <w:t>Undersize packet</w:t>
       </w:r>
@@ -1496,19 +1654,15 @@
     </w:p>
     <w:p>
       <w:r>
-        <w:t xml:space="preserve">Send packets as in the loopback testcase, but </w:t>
-      </w:r>
-      <w:r>
-        <w:t>force</w:t>
-      </w:r>
-      <w:r>
-        <w:t xml:space="preserve">. Verify that the DUT responds as expected: </w:t>
-      </w:r>
-      <w:r>
-        <w:t>it should basically work the same as the loopback test</w:t>
-      </w:r>
-      <w:r>
-        <w:t>.</w:t>
+        <w:t xml:space="preserve">Send packets as in the loopback </w:t>
+      </w:r>
+      <w:proofErr w:type="spellStart"/>
+      <w:r>
+        <w:t>testcase</w:t>
+      </w:r>
+      <w:proofErr w:type="spellEnd"/>
+      <w:r>
+        <w:t>, but force. Verify that the DUT responds as expected: it should basically work the same as the loopback test.</w:t>
       </w:r>
       <w:r>
         <w:t xml:space="preserve"> </w:t>
@@ -1550,10 +1704,15 @@
         </w:numPr>
       </w:pPr>
       <w:r>
-        <w:t>Packet length</w:t>
-      </w:r>
-      <w:r>
-        <w:t xml:space="preserve"> (constrained to an undersize value)</w:t>
+        <w:t xml:space="preserve">Packet length (constrained to an </w:t>
+      </w:r>
+      <w:proofErr w:type="spellStart"/>
+      <w:r>
+        <w:t>undersize</w:t>
+      </w:r>
+      <w:proofErr w:type="spellEnd"/>
+      <w:r>
+        <w:t xml:space="preserve"> value)</w:t>
       </w:r>
     </w:p>
     <w:p>
@@ -1565,7 +1724,7 @@
       <w:pPr>
         <w:pStyle w:val="Heading2"/>
       </w:pPr>
-      <w:bookmarkStart w:id="9" w:name="_Toc427856637"/>
+      <w:bookmarkStart w:id="9" w:name="_Toc427857038"/>
       <w:r>
         <w:t>Zero IPG (inter-packet gap) test case (as time and understanding allow)</w:t>
       </w:r>
@@ -1573,25 +1732,15 @@
     </w:p>
     <w:p>
       <w:r>
-        <w:t xml:space="preserve">Send packets as in the loopback testcase, but omit the </w:t>
-      </w:r>
-      <w:r>
-        <w:t>inter-packet gap</w:t>
-      </w:r>
-      <w:r>
-        <w:t xml:space="preserve"> that the DUT requires</w:t>
-      </w:r>
-      <w:r>
-        <w:t xml:space="preserve"> (this seems to require working at the XGMII interface, I’m not yet sure about that)</w:t>
-      </w:r>
-      <w:r>
-        <w:t>. Verify that the DUT responds as expected</w:t>
-      </w:r>
-      <w:r>
-        <w:t xml:space="preserve"> (I’m not yet sure how it should behave)</w:t>
-      </w:r>
-      <w:r>
-        <w:t>.</w:t>
+        <w:t xml:space="preserve">Send packets as in the loopback </w:t>
+      </w:r>
+      <w:proofErr w:type="spellStart"/>
+      <w:r>
+        <w:t>testcase</w:t>
+      </w:r>
+      <w:proofErr w:type="spellEnd"/>
+      <w:r>
+        <w:t>, but omit the inter-packet gap that the DUT requires (this seems to require working at the XGMII interface, I’m not yet sure about that). Verify that the DUT responds as expected (I’m not yet sure how it should behave).</w:t>
       </w:r>
       <w:r>
         <w:t xml:space="preserve"> </w:t>
@@ -1641,7 +1790,7 @@
       <w:pPr>
         <w:pStyle w:val="Heading1"/>
       </w:pPr>
-      <w:bookmarkStart w:id="10" w:name="_Toc427856638"/>
+      <w:bookmarkStart w:id="10" w:name="_Toc427857039"/>
       <w:r>
         <w:lastRenderedPageBreak/>
         <w:t>Description of Driver, Monitor, Scoreboard (with block diagrams)</w:t>
@@ -1650,11 +1799,11 @@
     </w:p>
     <w:p>
       <w:r>
-        <w:object w:dxaOrig="11505" w:dyaOrig="13531">
-          <v:shape id="_x0000_i1026" type="#_x0000_t75" style="width:467.7pt;height:549.8pt" o:ole="">
+        <w:object w:dxaOrig="11505" w:dyaOrig="14611">
+          <v:shape id="_x0000_i1026" type="#_x0000_t75" style="width:467.7pt;height:593.85pt" o:ole="">
             <v:imagedata r:id="rId10" o:title=""/>
           </v:shape>
-          <o:OLEObject Type="Embed" ProgID="Visio.Drawing.15" ShapeID="_x0000_i1026" DrawAspect="Content" ObjectID="_1501598536" r:id="rId11"/>
+          <o:OLEObject Type="Embed" ProgID="Visio.Drawing.15" ShapeID="_x0000_i1026" DrawAspect="Content" ObjectID="_1501598862" r:id="rId11"/>
         </w:object>
       </w:r>
     </w:p>
@@ -1668,38 +1817,57 @@
         <w:rPr>
           <w:b/>
         </w:rPr>
-        <w:t>Figure 2: Block diagram of the testbench classes</w:t>
-      </w:r>
-    </w:p>
-    <w:p>
-      <w:r>
-        <w:t>The test system consists of a number of directories, each of which contain a testcase.sv file. Each testcase.sv file instantiates a program of the same name: “testcase”. The class relationships are as shown above. Class responsibilities:</w:t>
+        <w:t xml:space="preserve">Figure 2: Block diagram of the </w:t>
+      </w:r>
+      <w:proofErr w:type="spellStart"/>
+      <w:r>
+        <w:rPr>
+          <w:b/>
+        </w:rPr>
+        <w:t>testbench</w:t>
+      </w:r>
+      <w:proofErr w:type="spellEnd"/>
+      <w:r>
+        <w:rPr>
+          <w:b/>
+        </w:rPr>
+        <w:t xml:space="preserve"> classes</w:t>
+      </w:r>
+    </w:p>
+    <w:p>
+      <w:r>
+        <w:lastRenderedPageBreak/>
+        <w:t>The test system consists of a number of directories, each of which contain a testcase.sv file. Each testcase.sv file instantiates a program of the same name: “</w:t>
+      </w:r>
+      <w:proofErr w:type="spellStart"/>
+      <w:r>
+        <w:t>testcase</w:t>
+      </w:r>
+      <w:proofErr w:type="spellEnd"/>
+      <w:r>
+        <w:t>”. The class relationships are as shown above. Class responsibilities:</w:t>
       </w:r>
     </w:p>
     <w:p>
       <w:pPr>
         <w:pStyle w:val="Heading2"/>
       </w:pPr>
-      <w:bookmarkStart w:id="11" w:name="_Toc427856639"/>
-      <w:r>
-        <w:lastRenderedPageBreak/>
+      <w:bookmarkStart w:id="11" w:name="_Toc427857040"/>
+      <w:r>
         <w:t>Driver class</w:t>
       </w:r>
       <w:bookmarkEnd w:id="11"/>
     </w:p>
     <w:p>
       <w:r>
-        <w:t xml:space="preserve">Sends stimulus to the </w:t>
-      </w:r>
-      <w:r>
-        <w:t>DUT (device under test).</w:t>
+        <w:t>Sends stimulus to the DUT (device under test).</w:t>
       </w:r>
     </w:p>
     <w:p>
       <w:pPr>
         <w:pStyle w:val="Heading2"/>
       </w:pPr>
-      <w:bookmarkStart w:id="12" w:name="_Toc427856640"/>
+      <w:bookmarkStart w:id="12" w:name="_Toc427857041"/>
       <w:r>
         <w:t>Monitor class</w:t>
       </w:r>
@@ -1714,7 +1882,7 @@
       <w:pPr>
         <w:pStyle w:val="Heading2"/>
       </w:pPr>
-      <w:bookmarkStart w:id="13" w:name="_Toc427856641"/>
+      <w:bookmarkStart w:id="13" w:name="_Toc427857042"/>
       <w:r>
         <w:t>Scoreboard class</w:t>
       </w:r>
@@ -1729,7 +1897,7 @@
       <w:pPr>
         <w:pStyle w:val="Heading1"/>
       </w:pPr>
-      <w:bookmarkStart w:id="14" w:name="_Toc427856642"/>
+      <w:bookmarkStart w:id="14" w:name="_Toc427857043"/>
       <w:r>
         <w:t>Coverage: Code Coverage, Functional Coverage, Assertions</w:t>
       </w:r>
@@ -2793,7 +2961,7 @@
 </file>
 
 <file path=customXml/itemProps1.xml><?xml version="1.0" encoding="utf-8"?>
-<ds:datastoreItem xmlns:ds="http://schemas.openxmlformats.org/officeDocument/2006/customXml" ds:itemID="{4C689176-43FC-43CE-9F2D-CBF30DFF71EB}">
+<ds:datastoreItem xmlns:ds="http://schemas.openxmlformats.org/officeDocument/2006/customXml" ds:itemID="{1CD06530-6814-428A-8F78-4CE7E5B0F210}">
   <ds:schemaRefs>
     <ds:schemaRef ds:uri="http://schemas.openxmlformats.org/officeDocument/2006/bibliography"/>
   </ds:schemaRefs>

</xml_diff>